<commit_message>
Finalize Modul 226 Spicker
Signed-off-by: Severin Kaderli <severin.kaderli@gmail.com>
</commit_message>
<xml_diff>
--- a/Lehrjahr_3/Spicker_Abschlussprüfung/Modul_226_Spicker.docx
+++ b/Lehrjahr_3/Spicker_Abschlussprüfung/Modul_226_Spicker.docx
@@ -2,32 +2,6 @@
 <file path=word/document.xml><?xml version="1.0" encoding="utf-8"?>
 <w:document xmlns:wpc="http://schemas.microsoft.com/office/word/2010/wordprocessingCanvas" xmlns:cx="http://schemas.microsoft.com/office/drawing/2014/chartex" xmlns:cx1="http://schemas.microsoft.com/office/drawing/2015/9/8/chartex" xmlns:mc="http://schemas.openxmlformats.org/markup-compatibility/2006" xmlns:o="urn:schemas-microsoft-com:office:office" xmlns:r="http://schemas.openxmlformats.org/officeDocument/2006/relationships" xmlns:m="http://schemas.openxmlformats.org/officeDocument/2006/math" xmlns:v="urn:schemas-microsoft-com:vml" xmlns:wp14="http://schemas.microsoft.com/office/word/2010/wordprocessingDrawing" xmlns:wp="http://schemas.openxmlformats.org/drawingml/2006/wordprocessingDrawing" xmlns:w10="urn:schemas-microsoft-com:office:word" xmlns:w="http://schemas.openxmlformats.org/wordprocessingml/2006/main" xmlns:w14="http://schemas.microsoft.com/office/word/2010/wordml" xmlns:w15="http://schemas.microsoft.com/office/word/2012/wordml" xmlns:w16se="http://schemas.microsoft.com/office/word/2015/wordml/symex" xmlns:wpg="http://schemas.microsoft.com/office/word/2010/wordprocessingGroup" xmlns:wpi="http://schemas.microsoft.com/office/word/2010/wordprocessingInk" xmlns:wne="http://schemas.microsoft.com/office/word/2006/wordml" xmlns:wps="http://schemas.microsoft.com/office/word/2010/wordprocessingShape" mc:Ignorable="w14 w15 w16se wp14">
   <w:body>
-    <w:p>
-      <w:pPr>
-        <w:pStyle w:val="Heading1"/>
-      </w:pPr>
-      <w:r>
-        <w:t>Klassendiagramm</w:t>
-      </w:r>
-    </w:p>
-    <w:p/>
-    <w:p>
-      <w:pPr>
-        <w:pStyle w:val="Heading1"/>
-      </w:pPr>
-      <w:r>
-        <w:t>Sequenzdiagramm</w:t>
-      </w:r>
-    </w:p>
-    <w:p/>
-    <w:p>
-      <w:pPr>
-        <w:pStyle w:val="Heading1"/>
-      </w:pPr>
-      <w:r>
-        <w:t>Speicherdiagramm</w:t>
-      </w:r>
-    </w:p>
     <w:p>
       <w:pPr>
         <w:pStyle w:val="Heading1"/>
@@ -422,6 +396,438 @@
         <w:pStyle w:val="Heading1"/>
       </w:pPr>
       <w:r>
+        <w:t>Zugriffsmodifikatoren</w:t>
+      </w:r>
+    </w:p>
+    <w:tbl>
+      <w:tblPr>
+        <w:tblStyle w:val="TableGrid"/>
+        <w:tblW w:w="0" w:type="auto"/>
+        <w:tblLook w:val="04A0" w:firstRow="1" w:lastRow="0" w:firstColumn="1" w:lastColumn="0" w:noHBand="0" w:noVBand="1"/>
+      </w:tblPr>
+      <w:tblGrid>
+        <w:gridCol w:w="1535"/>
+        <w:gridCol w:w="1535"/>
+        <w:gridCol w:w="1535"/>
+        <w:gridCol w:w="1535"/>
+        <w:gridCol w:w="1536"/>
+        <w:gridCol w:w="1536"/>
+      </w:tblGrid>
+      <w:tr>
+        <w:trPr>
+          <w:trHeight w:val="340"/>
+        </w:trPr>
+        <w:tc>
+          <w:tcPr>
+            <w:tcW w:w="1535" w:type="dxa"/>
+            <w:shd w:val="clear" w:color="auto" w:fill="D9D9D9" w:themeFill="background1" w:themeFillShade="D9"/>
+            <w:vAlign w:val="center"/>
+          </w:tcPr>
+          <w:p>
+            <w:pPr>
+              <w:rPr>
+                <w:b/>
+              </w:rPr>
+            </w:pPr>
+            <w:r>
+              <w:rPr>
+                <w:b/>
+              </w:rPr>
+              <w:t>Modifikator</w:t>
+            </w:r>
+          </w:p>
+        </w:tc>
+        <w:tc>
+          <w:tcPr>
+            <w:tcW w:w="1535" w:type="dxa"/>
+            <w:shd w:val="clear" w:color="auto" w:fill="D9D9D9" w:themeFill="background1" w:themeFillShade="D9"/>
+            <w:vAlign w:val="center"/>
+          </w:tcPr>
+          <w:p>
+            <w:pPr>
+              <w:rPr>
+                <w:b/>
+              </w:rPr>
+            </w:pPr>
+            <w:r>
+              <w:rPr>
+                <w:b/>
+              </w:rPr>
+              <w:t>Klasse</w:t>
+            </w:r>
+          </w:p>
+        </w:tc>
+        <w:tc>
+          <w:tcPr>
+            <w:tcW w:w="1535" w:type="dxa"/>
+            <w:shd w:val="clear" w:color="auto" w:fill="D9D9D9" w:themeFill="background1" w:themeFillShade="D9"/>
+            <w:vAlign w:val="center"/>
+          </w:tcPr>
+          <w:p>
+            <w:pPr>
+              <w:rPr>
+                <w:b/>
+              </w:rPr>
+            </w:pPr>
+            <w:r>
+              <w:rPr>
+                <w:b/>
+              </w:rPr>
+              <w:t>Package</w:t>
+            </w:r>
+          </w:p>
+        </w:tc>
+        <w:tc>
+          <w:tcPr>
+            <w:tcW w:w="1535" w:type="dxa"/>
+            <w:shd w:val="clear" w:color="auto" w:fill="D9D9D9" w:themeFill="background1" w:themeFillShade="D9"/>
+            <w:vAlign w:val="center"/>
+          </w:tcPr>
+          <w:p>
+            <w:pPr>
+              <w:rPr>
+                <w:b/>
+              </w:rPr>
+            </w:pPr>
+            <w:r>
+              <w:rPr>
+                <w:b/>
+              </w:rPr>
+              <w:t>Sub-Klasse</w:t>
+            </w:r>
+          </w:p>
+        </w:tc>
+        <w:tc>
+          <w:tcPr>
+            <w:tcW w:w="1536" w:type="dxa"/>
+            <w:shd w:val="clear" w:color="auto" w:fill="D9D9D9" w:themeFill="background1" w:themeFillShade="D9"/>
+            <w:vAlign w:val="center"/>
+          </w:tcPr>
+          <w:p>
+            <w:pPr>
+              <w:rPr>
+                <w:b/>
+              </w:rPr>
+            </w:pPr>
+            <w:r>
+              <w:rPr>
+                <w:b/>
+              </w:rPr>
+              <w:t>Other</w:t>
+            </w:r>
+          </w:p>
+        </w:tc>
+        <w:tc>
+          <w:tcPr>
+            <w:tcW w:w="1536" w:type="dxa"/>
+            <w:shd w:val="clear" w:color="auto" w:fill="D9D9D9" w:themeFill="background1" w:themeFillShade="D9"/>
+            <w:vAlign w:val="center"/>
+          </w:tcPr>
+          <w:p>
+            <w:pPr>
+              <w:rPr>
+                <w:b/>
+              </w:rPr>
+            </w:pPr>
+            <w:r>
+              <w:rPr>
+                <w:b/>
+              </w:rPr>
+              <w:t>UML</w:t>
+            </w:r>
+          </w:p>
+        </w:tc>
+      </w:tr>
+      <w:tr>
+        <w:trPr>
+          <w:trHeight w:val="340"/>
+        </w:trPr>
+        <w:tc>
+          <w:tcPr>
+            <w:tcW w:w="1535" w:type="dxa"/>
+            <w:vAlign w:val="center"/>
+          </w:tcPr>
+          <w:p>
+            <w:r>
+              <w:t>public</w:t>
+            </w:r>
+          </w:p>
+        </w:tc>
+        <w:tc>
+          <w:tcPr>
+            <w:tcW w:w="1535" w:type="dxa"/>
+            <w:vAlign w:val="center"/>
+          </w:tcPr>
+          <w:p>
+            <w:r>
+              <w:t>Ja</w:t>
+            </w:r>
+          </w:p>
+        </w:tc>
+        <w:tc>
+          <w:tcPr>
+            <w:tcW w:w="1535" w:type="dxa"/>
+            <w:vAlign w:val="center"/>
+          </w:tcPr>
+          <w:p>
+            <w:r>
+              <w:t>Ja</w:t>
+            </w:r>
+          </w:p>
+        </w:tc>
+        <w:tc>
+          <w:tcPr>
+            <w:tcW w:w="1535" w:type="dxa"/>
+            <w:vAlign w:val="center"/>
+          </w:tcPr>
+          <w:p>
+            <w:r>
+              <w:t>Ja</w:t>
+            </w:r>
+          </w:p>
+        </w:tc>
+        <w:tc>
+          <w:tcPr>
+            <w:tcW w:w="1536" w:type="dxa"/>
+            <w:vAlign w:val="center"/>
+          </w:tcPr>
+          <w:p>
+            <w:r>
+              <w:t>Ja</w:t>
+            </w:r>
+          </w:p>
+        </w:tc>
+        <w:tc>
+          <w:tcPr>
+            <w:tcW w:w="1536" w:type="dxa"/>
+            <w:vAlign w:val="center"/>
+          </w:tcPr>
+          <w:p>
+            <w:r>
+              <w:t>+</w:t>
+            </w:r>
+          </w:p>
+        </w:tc>
+      </w:tr>
+      <w:tr>
+        <w:trPr>
+          <w:trHeight w:val="340"/>
+        </w:trPr>
+        <w:tc>
+          <w:tcPr>
+            <w:tcW w:w="1535" w:type="dxa"/>
+            <w:vAlign w:val="center"/>
+          </w:tcPr>
+          <w:p>
+            <w:r>
+              <w:t>protected</w:t>
+            </w:r>
+          </w:p>
+        </w:tc>
+        <w:tc>
+          <w:tcPr>
+            <w:tcW w:w="1535" w:type="dxa"/>
+            <w:vAlign w:val="center"/>
+          </w:tcPr>
+          <w:p>
+            <w:r>
+              <w:t>Ja</w:t>
+            </w:r>
+          </w:p>
+        </w:tc>
+        <w:tc>
+          <w:tcPr>
+            <w:tcW w:w="1535" w:type="dxa"/>
+            <w:vAlign w:val="center"/>
+          </w:tcPr>
+          <w:p>
+            <w:r>
+              <w:t>Ja</w:t>
+            </w:r>
+          </w:p>
+        </w:tc>
+        <w:tc>
+          <w:tcPr>
+            <w:tcW w:w="1535" w:type="dxa"/>
+            <w:vAlign w:val="center"/>
+          </w:tcPr>
+          <w:p>
+            <w:r>
+              <w:t>Ja</w:t>
+            </w:r>
+          </w:p>
+        </w:tc>
+        <w:tc>
+          <w:tcPr>
+            <w:tcW w:w="1536" w:type="dxa"/>
+            <w:vAlign w:val="center"/>
+          </w:tcPr>
+          <w:p>
+            <w:r>
+              <w:t>Nein</w:t>
+            </w:r>
+          </w:p>
+        </w:tc>
+        <w:tc>
+          <w:tcPr>
+            <w:tcW w:w="1536" w:type="dxa"/>
+            <w:vAlign w:val="center"/>
+          </w:tcPr>
+          <w:p>
+            <w:r>
+              <w:t>#</w:t>
+            </w:r>
+          </w:p>
+        </w:tc>
+      </w:tr>
+      <w:tr>
+        <w:trPr>
+          <w:trHeight w:val="340"/>
+        </w:trPr>
+        <w:tc>
+          <w:tcPr>
+            <w:tcW w:w="1535" w:type="dxa"/>
+            <w:vAlign w:val="center"/>
+          </w:tcPr>
+          <w:p>
+            <w:r>
+              <w:t>Keiner</w:t>
+            </w:r>
+          </w:p>
+        </w:tc>
+        <w:tc>
+          <w:tcPr>
+            <w:tcW w:w="1535" w:type="dxa"/>
+            <w:vAlign w:val="center"/>
+          </w:tcPr>
+          <w:p>
+            <w:r>
+              <w:t>Ja</w:t>
+            </w:r>
+          </w:p>
+        </w:tc>
+        <w:tc>
+          <w:tcPr>
+            <w:tcW w:w="1535" w:type="dxa"/>
+            <w:vAlign w:val="center"/>
+          </w:tcPr>
+          <w:p>
+            <w:r>
+              <w:t>Ja</w:t>
+            </w:r>
+          </w:p>
+        </w:tc>
+        <w:tc>
+          <w:tcPr>
+            <w:tcW w:w="1535" w:type="dxa"/>
+            <w:vAlign w:val="center"/>
+          </w:tcPr>
+          <w:p>
+            <w:r>
+              <w:t>Nein</w:t>
+            </w:r>
+          </w:p>
+        </w:tc>
+        <w:tc>
+          <w:tcPr>
+            <w:tcW w:w="1536" w:type="dxa"/>
+            <w:vAlign w:val="center"/>
+          </w:tcPr>
+          <w:p>
+            <w:r>
+              <w:t>Nein</w:t>
+            </w:r>
+          </w:p>
+        </w:tc>
+        <w:tc>
+          <w:tcPr>
+            <w:tcW w:w="1536" w:type="dxa"/>
+            <w:vAlign w:val="center"/>
+          </w:tcPr>
+          <w:p>
+            <w:r>
+              <w:t>~</w:t>
+            </w:r>
+          </w:p>
+        </w:tc>
+      </w:tr>
+      <w:tr>
+        <w:trPr>
+          <w:trHeight w:val="340"/>
+        </w:trPr>
+        <w:tc>
+          <w:tcPr>
+            <w:tcW w:w="1535" w:type="dxa"/>
+            <w:vAlign w:val="center"/>
+          </w:tcPr>
+          <w:p>
+            <w:r>
+              <w:t>private</w:t>
+            </w:r>
+          </w:p>
+        </w:tc>
+        <w:tc>
+          <w:tcPr>
+            <w:tcW w:w="1535" w:type="dxa"/>
+            <w:vAlign w:val="center"/>
+          </w:tcPr>
+          <w:p>
+            <w:r>
+              <w:t>Ja</w:t>
+            </w:r>
+          </w:p>
+        </w:tc>
+        <w:tc>
+          <w:tcPr>
+            <w:tcW w:w="1535" w:type="dxa"/>
+            <w:vAlign w:val="center"/>
+          </w:tcPr>
+          <w:p>
+            <w:r>
+              <w:t>Nein</w:t>
+            </w:r>
+          </w:p>
+        </w:tc>
+        <w:tc>
+          <w:tcPr>
+            <w:tcW w:w="1535" w:type="dxa"/>
+            <w:vAlign w:val="center"/>
+          </w:tcPr>
+          <w:p>
+            <w:r>
+              <w:t>Nein</w:t>
+            </w:r>
+          </w:p>
+        </w:tc>
+        <w:tc>
+          <w:tcPr>
+            <w:tcW w:w="1536" w:type="dxa"/>
+            <w:vAlign w:val="center"/>
+          </w:tcPr>
+          <w:p>
+            <w:r>
+              <w:t>Nein</w:t>
+            </w:r>
+          </w:p>
+        </w:tc>
+        <w:tc>
+          <w:tcPr>
+            <w:tcW w:w="1536" w:type="dxa"/>
+            <w:vAlign w:val="center"/>
+          </w:tcPr>
+          <w:p>
+            <w:r>
+              <w:t>-</w:t>
+            </w:r>
+          </w:p>
+        </w:tc>
+      </w:tr>
+    </w:tbl>
+    <w:p>
+      <w:pPr>
+        <w:pStyle w:val="Heading1"/>
+      </w:pPr>
+      <w:r>
         <w:t>KeyListener</w:t>
       </w:r>
     </w:p>
@@ -430,7 +836,88 @@
         <w:pStyle w:val="Code"/>
       </w:pPr>
       <w:r>
-        <w:t>addKeyListener(new MyKeyListener());</w:t>
+        <w:t>public class KeyAdapterTest extends JFrame {</w:t>
+      </w:r>
+      <w:r>
+        <w:br/>
+      </w:r>
+      <w:r>
+        <w:br/>
+        <w:t xml:space="preserve">    public static void main(String[] args) {</w:t>
+      </w:r>
+      <w:r>
+        <w:br/>
+        <w:t xml:space="preserve">        KeyAdapterTest program = new KeyAdapterTest();</w:t>
+      </w:r>
+      <w:r>
+        <w:br/>
+        <w:t xml:space="preserve">    }</w:t>
+      </w:r>
+      <w:r>
+        <w:br/>
+      </w:r>
+      <w:r>
+        <w:br/>
+        <w:t xml:space="preserve">    private KeyAdapterTest() {</w:t>
+      </w:r>
+      <w:r>
+        <w:br/>
+        <w:t xml:space="preserve">        super("Key Test");</w:t>
+      </w:r>
+      <w:r>
+        <w:br/>
+        <w:t xml:space="preserve">        addKeyListener(new MyKeyListener()); // Key Listener hinzufügen</w:t>
+      </w:r>
+      <w:r>
+        <w:br/>
+        <w:t xml:space="preserve">        setSize(200, 200);</w:t>
+      </w:r>
+      <w:r>
+        <w:br/>
+        <w:t xml:space="preserve">        setVisible(true);</w:t>
+      </w:r>
+      <w:r>
+        <w:br/>
+        <w:t xml:space="preserve">    }</w:t>
+      </w:r>
+      <w:r>
+        <w:br/>
+      </w:r>
+      <w:r>
+        <w:br/>
+        <w:t xml:space="preserve">    // Private Klasse als KeyListener</w:t>
+      </w:r>
+      <w:r>
+        <w:br/>
+        <w:t xml:space="preserve">    private class MyKeyListener extends KeyAdapter {</w:t>
+      </w:r>
+      <w:r>
+        <w:br/>
+        <w:t xml:space="preserve">        public void keyPressed(KeyEvent e) {</w:t>
+      </w:r>
+      <w:r>
+        <w:br/>
+        <w:t xml:space="preserve">            System.out.println("Key: " + e.getKeyChar());</w:t>
+      </w:r>
+      <w:r>
+        <w:br/>
+        <w:t xml:space="preserve">        }</w:t>
+      </w:r>
+      <w:r>
+        <w:br/>
+        <w:t xml:space="preserve">    }</w:t>
+      </w:r>
+      <w:r>
+        <w:br/>
+        <w:t>}</w:t>
+      </w:r>
+    </w:p>
+    <w:p>
+      <w:pPr>
+        <w:pStyle w:val="Heading1"/>
+      </w:pPr>
+      <w:r>
+        <w:t>Strings vergleichen</w:t>
       </w:r>
     </w:p>
     <w:p>
@@ -438,7 +925,7 @@
         <w:pStyle w:val="Code"/>
       </w:pPr>
       <w:r>
-        <w:t>public MyKeyListener {</w:t>
+        <w:t>String example = "Hello";</w:t>
       </w:r>
     </w:p>
     <w:p>
@@ -446,28 +933,925 @@
         <w:pStyle w:val="Code"/>
       </w:pPr>
       <w:r>
+        <w:t>String test = "Hello";</w:t>
+      </w:r>
+    </w:p>
+    <w:p>
+      <w:pPr>
+        <w:pStyle w:val="Code"/>
+      </w:pPr>
+      <w:r>
+        <w:t>example == test; // false;</w:t>
+      </w:r>
+    </w:p>
+    <w:p>
+      <w:pPr>
+        <w:pStyle w:val="Code"/>
+      </w:pPr>
+      <w:r>
+        <w:t>example.equals(test) ; // true ;</w:t>
+      </w:r>
+    </w:p>
+    <w:p>
+      <w:pPr>
+        <w:rPr>
+          <w:lang w:val="fr-CH"/>
+        </w:rPr>
+      </w:pPr>
+    </w:p>
+    <w:p>
+      <w:pPr>
+        <w:rPr>
+          <w:lang w:val="fr-CH"/>
+        </w:rPr>
+      </w:pPr>
+      <w:r>
+        <w:rPr>
+          <w:lang w:val="fr-CH"/>
+        </w:rPr>
+        <w:br w:type="page"/>
+      </w:r>
+    </w:p>
+    <w:p>
+      <w:pPr>
+        <w:pStyle w:val="Heading1"/>
+        <w:rPr>
+          <w:lang w:val="fr-CH"/>
+        </w:rPr>
+      </w:pPr>
+      <w:r>
+        <w:rPr>
+          <w:lang w:val="fr-CH"/>
+        </w:rPr>
+        <w:lastRenderedPageBreak/>
+        <w:t>Klassen</w:t>
+      </w:r>
+    </w:p>
+    <w:p>
+      <w:pPr>
+        <w:pStyle w:val="Code"/>
+        <w:rPr>
+          <w:lang w:val="fr-CH"/>
+        </w:rPr>
+      </w:pPr>
+      <w:r>
+        <w:rPr>
+          <w:lang w:val="fr-CH"/>
+        </w:rPr>
+        <w:t>public class Klasse {</w:t>
+      </w:r>
+    </w:p>
+    <w:p>
+      <w:pPr>
+        <w:pStyle w:val="Code"/>
+        <w:rPr>
+          <w:lang w:val="fr-CH"/>
+        </w:rPr>
+      </w:pPr>
+      <w:r>
+        <w:rPr>
+          <w:lang w:val="fr-CH"/>
+        </w:rPr>
         <w:tab/>
-        <w:t>public void keyPressed(KeyCode key) {</w:t>
+        <w:t>public static final double PI = 3.14</w:t>
+      </w:r>
+      <w:r>
+        <w:rPr>
+          <w:lang w:val="fr-CH"/>
+        </w:rPr>
+        <w:t xml:space="preserve">1592; // Konstante, </w:t>
+      </w:r>
+      <w:r>
+        <w:rPr>
+          <w:lang w:val="fr-CH"/>
+        </w:rPr>
+        <w:t>(Klassenvariable)</w:t>
       </w:r>
     </w:p>
     <w:p>
       <w:pPr>
         <w:pStyle w:val="Code"/>
-      </w:pPr>
-      <w:r>
+        <w:rPr>
+          <w:lang w:val="fr-CH"/>
+        </w:rPr>
+      </w:pPr>
+      <w:r>
+        <w:rPr>
+          <w:lang w:val="fr-CH"/>
+        </w:rPr>
         <w:tab/>
-      </w:r>
-      <w:r>
+        <w:t>public static int ID = 42; // Klassenvariable</w:t>
+      </w:r>
+    </w:p>
+    <w:p>
+      <w:pPr>
+        <w:pStyle w:val="Code"/>
+        <w:rPr>
+          <w:lang w:val="fr-CH"/>
+        </w:rPr>
+      </w:pPr>
+      <w:r>
+        <w:rPr>
+          <w:lang w:val="fr-CH"/>
+        </w:rPr>
         <w:tab/>
-        <w:t>return key.getKeyCha</w:t>
+      </w:r>
+    </w:p>
+    <w:p>
+      <w:pPr>
+        <w:pStyle w:val="Code"/>
+        <w:rPr>
+          <w:lang w:val="fr-CH"/>
+        </w:rPr>
+      </w:pPr>
+      <w:r>
+        <w:rPr>
+          <w:lang w:val="fr-CH"/>
+        </w:rPr>
+        <w:tab/>
+        <w:t>private int age; // Instanzvariable</w:t>
+      </w:r>
+    </w:p>
+    <w:p>
+      <w:pPr>
+        <w:pStyle w:val="Code"/>
+        <w:rPr>
+          <w:lang w:val="fr-CH"/>
+        </w:rPr>
+      </w:pPr>
+      <w:r>
+        <w:rPr>
+          <w:lang w:val="fr-CH"/>
+        </w:rPr>
+        <w:tab/>
+        <w:t>private String name = "Klasse"; // Instanzvariable</w:t>
+      </w:r>
+    </w:p>
+    <w:p>
+      <w:pPr>
+        <w:pStyle w:val="Code"/>
+        <w:rPr>
+          <w:lang w:val="fr-CH"/>
+        </w:rPr>
+      </w:pPr>
+      <w:r>
+        <w:rPr>
+          <w:lang w:val="fr-CH"/>
+        </w:rPr>
+        <w:tab/>
+      </w:r>
+    </w:p>
+    <w:p>
+      <w:pPr>
+        <w:pStyle w:val="Code"/>
+        <w:rPr>
+          <w:lang w:val="fr-CH"/>
+        </w:rPr>
+      </w:pPr>
+      <w:r>
+        <w:rPr>
+          <w:lang w:val="fr-CH"/>
+        </w:rPr>
+        <w:tab/>
+        <w:t>public Klasse(int alter) { // Konstruktor</w:t>
+      </w:r>
+    </w:p>
+    <w:p>
+      <w:pPr>
+        <w:pStyle w:val="Code"/>
+        <w:rPr>
+          <w:lang w:val="fr-CH"/>
+        </w:rPr>
+      </w:pPr>
+      <w:r>
+        <w:rPr>
+          <w:lang w:val="fr-CH"/>
+        </w:rPr>
+        <w:tab/>
+      </w:r>
+      <w:r>
+        <w:rPr>
+          <w:lang w:val="fr-CH"/>
+        </w:rPr>
+        <w:tab/>
+        <w:t>this.name = name ; // Assignment</w:t>
+      </w:r>
+    </w:p>
+    <w:p>
+      <w:pPr>
+        <w:pStyle w:val="Code"/>
+        <w:rPr>
+          <w:lang w:val="fr-CH"/>
+        </w:rPr>
+      </w:pPr>
+      <w:r>
+        <w:rPr>
+          <w:lang w:val="fr-CH"/>
+        </w:rPr>
+        <w:tab/>
+        <w:t>}</w:t>
+      </w:r>
+    </w:p>
+    <w:p>
+      <w:pPr>
+        <w:pStyle w:val="Code"/>
+        <w:rPr>
+          <w:lang w:val="fr-CH"/>
+        </w:rPr>
+      </w:pPr>
+      <w:r>
+        <w:rPr>
+          <w:lang w:val="fr-CH"/>
+        </w:rPr>
+        <w:tab/>
+      </w:r>
+    </w:p>
+    <w:p>
+      <w:pPr>
+        <w:pStyle w:val="Code"/>
+        <w:rPr>
+          <w:lang w:val="fr-CH"/>
+        </w:rPr>
+      </w:pPr>
+      <w:r>
+        <w:rPr>
+          <w:lang w:val="fr-CH"/>
+        </w:rPr>
+        <w:tab/>
+        <w:t>public int getDoubleAge() { // Methode</w:t>
+      </w:r>
+    </w:p>
+    <w:p>
+      <w:pPr>
+        <w:pStyle w:val="Code"/>
+        <w:rPr>
+          <w:lang w:val="fr-CH"/>
+        </w:rPr>
+      </w:pPr>
+      <w:r>
+        <w:rPr>
+          <w:lang w:val="fr-CH"/>
+        </w:rPr>
+        <w:tab/>
+      </w:r>
+      <w:r>
+        <w:rPr>
+          <w:lang w:val="fr-CH"/>
+        </w:rPr>
+        <w:tab/>
+        <w:t>int factor = 2 ; // Lokale variable</w:t>
+      </w:r>
+    </w:p>
+    <w:p>
+      <w:pPr>
+        <w:pStyle w:val="Code"/>
+        <w:rPr>
+          <w:lang w:val="fr-CH"/>
+        </w:rPr>
+      </w:pPr>
+      <w:r>
+        <w:rPr>
+          <w:lang w:val="fr-CH"/>
+        </w:rPr>
+        <w:tab/>
+      </w:r>
+      <w:r>
+        <w:rPr>
+          <w:lang w:val="fr-CH"/>
+        </w:rPr>
+        <w:tab/>
+        <w:t>return factor * age ;</w:t>
+      </w:r>
+    </w:p>
+    <w:p>
+      <w:pPr>
+        <w:pStyle w:val="Code"/>
+        <w:rPr>
+          <w:lang w:val="fr-CH"/>
+        </w:rPr>
+      </w:pPr>
+      <w:r>
+        <w:rPr>
+          <w:lang w:val="fr-CH"/>
+        </w:rPr>
+        <w:tab/>
+        <w:t>}</w:t>
+      </w:r>
+    </w:p>
+    <w:p>
+      <w:pPr>
+        <w:pStyle w:val="Code"/>
+        <w:rPr>
+          <w:lang w:val="fr-CH"/>
+        </w:rPr>
+      </w:pPr>
+      <w:r>
+        <w:rPr>
+          <w:lang w:val="fr-CH"/>
+        </w:rPr>
+        <w:t>}</w:t>
+      </w:r>
+    </w:p>
+    <w:p>
+      <w:pPr>
+        <w:pStyle w:val="Heading1"/>
+      </w:pPr>
+      <w:r>
+        <w:t>Liste</w:t>
+      </w:r>
+      <w:r>
+        <w:t>n</w:t>
+      </w:r>
+      <w:r>
+        <w:t xml:space="preserve"> (Alternative zu Vector())</w:t>
+      </w:r>
+    </w:p>
+    <w:p>
+      <w:pPr>
+        <w:pStyle w:val="Code"/>
+      </w:pPr>
+      <w:r>
+        <w:t>List&lt;String&gt; data = new ArrayList&lt;&gt;();</w:t>
+      </w:r>
+      <w:r>
+        <w:t xml:space="preserve"> // Create list</w:t>
+      </w:r>
+    </w:p>
+    <w:p>
+      <w:pPr>
+        <w:pStyle w:val="Code"/>
+      </w:pPr>
+      <w:r>
+        <w:t>data.add("String 1");</w:t>
+      </w:r>
+      <w:r>
+        <w:br/>
+        <w:t>data.add("String 2");</w:t>
+      </w:r>
+    </w:p>
+    <w:p>
+      <w:pPr>
+        <w:pStyle w:val="Code"/>
+      </w:pPr>
+      <w:r>
+        <w:t>data.remove(1); // Removes "String 2"</w:t>
+      </w:r>
+    </w:p>
+    <w:p>
+      <w:pPr>
+        <w:pStyle w:val="Code"/>
+      </w:pPr>
+      <w:r>
+        <w:t>data.get(0); // Returns "String 1"</w:t>
+      </w:r>
+    </w:p>
+    <w:p>
+      <w:pPr>
+        <w:pStyle w:val="Code"/>
+      </w:pPr>
+      <w:r>
+        <w:t>for (String s : data) {</w:t>
+      </w:r>
+      <w:r>
+        <w:br/>
+        <w:t xml:space="preserve">    System.out.println(s);</w:t>
+      </w:r>
+      <w:r>
+        <w:br/>
+        <w:t>}</w:t>
+      </w:r>
+    </w:p>
+    <w:p/>
+    <w:p>
+      <w:pPr>
+        <w:pStyle w:val="Heading1"/>
+      </w:pPr>
+      <w:r>
+        <w:t>Testing</w:t>
+      </w:r>
+    </w:p>
+    <w:p>
+      <w:pPr>
+        <w:pStyle w:val="ListParagraph"/>
+        <w:numPr>
+          <w:ilvl w:val="0"/>
+          <w:numId w:val="2"/>
+        </w:numPr>
+      </w:pPr>
+      <w:r>
+        <w:t>Unit-Tests (Den Code prüfen)</w:t>
+      </w:r>
+    </w:p>
+    <w:p>
+      <w:pPr>
+        <w:pStyle w:val="ListParagraph"/>
+        <w:numPr>
+          <w:ilvl w:val="1"/>
+          <w:numId w:val="2"/>
+        </w:numPr>
+      </w:pPr>
+      <w:r>
+        <w:t>Mit JUnit</w:t>
+      </w:r>
+    </w:p>
+    <w:p>
+      <w:pPr>
+        <w:pStyle w:val="ListParagraph"/>
+        <w:numPr>
+          <w:ilvl w:val="1"/>
+          <w:numId w:val="2"/>
+        </w:numPr>
+      </w:pPr>
+      <w:r>
+        <w:t>Grenwerte, -fälle testen (Edge-cases)</w:t>
+      </w:r>
+    </w:p>
+    <w:p>
+      <w:pPr>
+        <w:pStyle w:val="ListParagraph"/>
+        <w:numPr>
+          <w:ilvl w:val="0"/>
+          <w:numId w:val="2"/>
+        </w:numPr>
+      </w:pPr>
+      <w:r>
+        <w:t>TDD: Test driven developement</w:t>
+      </w:r>
+    </w:p>
+    <w:p>
+      <w:pPr>
+        <w:pStyle w:val="ListParagraph"/>
+        <w:numPr>
+          <w:ilvl w:val="1"/>
+          <w:numId w:val="2"/>
+        </w:numPr>
+      </w:pPr>
+      <w:r>
+        <w:t>Erst die Unit-Tests schreiben, danach den Code dazu</w:t>
+      </w:r>
+    </w:p>
+    <w:p>
+      <w:pPr>
+        <w:pStyle w:val="Heading1"/>
+      </w:pPr>
+      <w:r>
+        <w:t>Projekt</w:t>
+      </w:r>
+      <w:r>
+        <w:t>methoden</w:t>
+      </w:r>
+    </w:p>
+    <w:p>
+      <w:pPr>
+        <w:pStyle w:val="ListParagraph"/>
+        <w:numPr>
+          <w:ilvl w:val="0"/>
+          <w:numId w:val="4"/>
+        </w:numPr>
+      </w:pPr>
+      <w:r>
+        <w:t>Spiralmodell</w:t>
+      </w:r>
+    </w:p>
+    <w:p>
+      <w:pPr>
+        <w:pStyle w:val="ListParagraph"/>
+        <w:numPr>
+          <w:ilvl w:val="1"/>
+          <w:numId w:val="4"/>
+        </w:numPr>
+      </w:pPr>
+      <w:r>
+        <w:t>Mehrere Iterationen</w:t>
+      </w:r>
+    </w:p>
+    <w:p>
+      <w:pPr>
+        <w:pStyle w:val="ListParagraph"/>
+        <w:numPr>
+          <w:ilvl w:val="1"/>
+          <w:numId w:val="4"/>
+        </w:numPr>
+      </w:pPr>
+      <w:r>
+        <w:t>Jeweils Analyse, Design, Implementation und Test-Phasen</w:t>
+      </w:r>
+    </w:p>
+    <w:p>
+      <w:pPr>
+        <w:pStyle w:val="ListParagraph"/>
+        <w:numPr>
+          <w:ilvl w:val="1"/>
+          <w:numId w:val="4"/>
+        </w:numPr>
+      </w:pPr>
+      <w:r>
+        <w:t>Eine Iteration ist also ein kleiner Wasserfall</w:t>
+      </w:r>
+    </w:p>
+    <w:p>
+      <w:pPr>
+        <w:pStyle w:val="ListParagraph"/>
+        <w:numPr>
+          <w:ilvl w:val="1"/>
+          <w:numId w:val="4"/>
+        </w:numPr>
+      </w:pPr>
+      <w:r>
+        <w:t>Anforderungen können in jeder Iteration berücksichtigt werden</w:t>
+      </w:r>
+    </w:p>
+    <w:p>
+      <w:pPr>
+        <w:pStyle w:val="ListParagraph"/>
+        <w:numPr>
+          <w:ilvl w:val="0"/>
+          <w:numId w:val="4"/>
+        </w:numPr>
+      </w:pPr>
+      <w:r>
+        <w:t>Wasserfall-Modell</w:t>
+      </w:r>
+    </w:p>
+    <w:p>
+      <w:pPr>
+        <w:pStyle w:val="ListParagraph"/>
+        <w:numPr>
+          <w:ilvl w:val="1"/>
+          <w:numId w:val="4"/>
+        </w:numPr>
+      </w:pPr>
+      <w:r>
+        <w:t>Anforderungen können später nur schwer berücksichtigt werden</w:t>
+      </w:r>
+    </w:p>
+    <w:p>
+      <w:pPr>
+        <w:pStyle w:val="ListParagraph"/>
+        <w:numPr>
+          <w:ilvl w:val="1"/>
+          <w:numId w:val="4"/>
+        </w:numPr>
+      </w:pPr>
+      <w:r>
+        <w:t>Jede Phase einmal, Linear</w:t>
+      </w:r>
+    </w:p>
+    <w:p>
+      <w:r>
+        <w:br w:type="page"/>
+      </w:r>
+    </w:p>
+    <w:p>
+      <w:pPr>
+        <w:pStyle w:val="Heading1"/>
+      </w:pPr>
+      <w:r>
+        <w:lastRenderedPageBreak/>
+        <w:t xml:space="preserve">UML </w:t>
+      </w:r>
+      <w:r>
+        <w:t>Klassendiagramm</w:t>
+      </w:r>
+    </w:p>
+    <w:p>
+      <w:pPr>
+        <w:pStyle w:val="ListParagraph"/>
+        <w:numPr>
+          <w:ilvl w:val="0"/>
+          <w:numId w:val="5"/>
+        </w:numPr>
+      </w:pPr>
+      <w:r>
+        <w:t>Können helfen, während der Analyse die Anforderungen zu verstehen</w:t>
+      </w:r>
+    </w:p>
+    <w:p>
+      <w:pPr>
+        <w:pStyle w:val="ListParagraph"/>
+        <w:numPr>
+          <w:ilvl w:val="0"/>
+          <w:numId w:val="5"/>
+        </w:numPr>
+      </w:pPr>
+      <w:r>
+        <w:t>Zeigen den statischen Aufbau eines Systems</w:t>
+      </w:r>
+    </w:p>
+    <w:p>
+      <w:pPr>
+        <w:pStyle w:val="ListParagraph"/>
+        <w:numPr>
+          <w:ilvl w:val="0"/>
+          <w:numId w:val="5"/>
+        </w:numPr>
+      </w:pPr>
+      <w:r>
+        <w:t>Beziehungen zwischen Klassen (Assoziationen und Vererbung)</w:t>
+      </w:r>
+    </w:p>
+    <w:p>
+      <w:pPr>
+        <w:pStyle w:val="ListParagraph"/>
+        <w:numPr>
+          <w:ilvl w:val="0"/>
+          <w:numId w:val="5"/>
+        </w:numPr>
+      </w:pPr>
+      <w:r>
+        <w:rPr>
+          <w:noProof/>
+          <w:lang w:eastAsia="ja-JP"/>
+        </w:rPr>
+        <w:drawing>
+          <wp:anchor distT="0" distB="0" distL="114300" distR="114300" simplePos="0" relativeHeight="251654656" behindDoc="0" locked="0" layoutInCell="1" allowOverlap="1" wp14:anchorId="0359D7C3" wp14:editId="28B6FF73">
+            <wp:simplePos x="0" y="0"/>
+            <wp:positionH relativeFrom="column">
+              <wp:posOffset>976630</wp:posOffset>
+            </wp:positionH>
+            <wp:positionV relativeFrom="paragraph">
+              <wp:posOffset>321310</wp:posOffset>
+            </wp:positionV>
+            <wp:extent cx="3802380" cy="2724150"/>
+            <wp:effectExtent l="0" t="0" r="7620" b="0"/>
+            <wp:wrapSquare wrapText="bothSides"/>
+            <wp:docPr id="1" name="Picture 1"/>
+            <wp:cNvGraphicFramePr>
+              <a:graphicFrameLocks xmlns:a="http://schemas.openxmlformats.org/drawingml/2006/main" noChangeAspect="1"/>
+            </wp:cNvGraphicFramePr>
+            <a:graphic xmlns:a="http://schemas.openxmlformats.org/drawingml/2006/main">
+              <a:graphicData uri="http://schemas.openxmlformats.org/drawingml/2006/picture">
+                <pic:pic xmlns:pic="http://schemas.openxmlformats.org/drawingml/2006/picture">
+                  <pic:nvPicPr>
+                    <pic:cNvPr id="1" name="Download.png"/>
+                    <pic:cNvPicPr/>
+                  </pic:nvPicPr>
+                  <pic:blipFill>
+                    <a:blip r:embed="rId7">
+                      <a:extLst>
+                        <a:ext uri="{28A0092B-C50C-407E-A947-70E740481C1C}">
+                          <a14:useLocalDpi xmlns:a14="http://schemas.microsoft.com/office/drawing/2010/main" val="0"/>
+                        </a:ext>
+                      </a:extLst>
+                    </a:blip>
+                    <a:stretch>
+                      <a:fillRect/>
+                    </a:stretch>
+                  </pic:blipFill>
+                  <pic:spPr>
+                    <a:xfrm>
+                      <a:off x="0" y="0"/>
+                      <a:ext cx="3802380" cy="2724150"/>
+                    </a:xfrm>
+                    <a:prstGeom prst="rect">
+                      <a:avLst/>
+                    </a:prstGeom>
+                  </pic:spPr>
+                </pic:pic>
+              </a:graphicData>
+            </a:graphic>
+            <wp14:sizeRelH relativeFrom="page">
+              <wp14:pctWidth>0</wp14:pctWidth>
+            </wp14:sizeRelH>
+            <wp14:sizeRelV relativeFrom="page">
+              <wp14:pctHeight>0</wp14:pctHeight>
+            </wp14:sizeRelV>
+          </wp:anchor>
+        </w:drawing>
+      </w:r>
+      <w:r>
+        <w:t>Abstrakte Klassen und Methoden sind Kursiv</w:t>
+      </w:r>
+    </w:p>
+    <w:p>
+      <w:pPr>
+        <w:pStyle w:val="Heading1"/>
+      </w:pPr>
+      <w:r>
+        <w:t xml:space="preserve">UML </w:t>
+      </w:r>
+      <w:r>
+        <w:t>Sequenzdiagramm</w:t>
+      </w:r>
+    </w:p>
+    <w:p>
+      <w:pPr>
+        <w:pStyle w:val="ListParagraph"/>
+        <w:numPr>
+          <w:ilvl w:val="0"/>
+          <w:numId w:val="6"/>
+        </w:numPr>
+      </w:pPr>
+      <w:r>
+        <w:t>Zeigen einen dynamischen Teil des Systems</w:t>
+      </w:r>
+    </w:p>
+    <w:p>
+      <w:pPr>
+        <w:pStyle w:val="ListParagraph"/>
+        <w:numPr>
+          <w:ilvl w:val="0"/>
+          <w:numId w:val="6"/>
+        </w:numPr>
+      </w:pPr>
+      <w:r>
+        <w:t>Zeigen nur einen Bruchteil des grossen Systems</w:t>
+      </w:r>
+    </w:p>
+    <w:p>
+      <w:pPr>
+        <w:pStyle w:val="ListParagraph"/>
+        <w:numPr>
+          <w:ilvl w:val="0"/>
+          <w:numId w:val="6"/>
+        </w:numPr>
+      </w:pPr>
+      <w:r>
+        <w:t>Horizontal werden die Objekte dargestellt, dazwischen die Meldungen</w:t>
+      </w:r>
+    </w:p>
+    <w:p>
+      <w:pPr>
+        <w:pStyle w:val="ListParagraph"/>
+        <w:numPr>
+          <w:ilvl w:val="0"/>
+          <w:numId w:val="6"/>
+        </w:numPr>
+      </w:pPr>
+      <w:r>
+        <w:rPr>
+          <w:noProof/>
+          <w:lang w:eastAsia="ja-JP"/>
+        </w:rPr>
+        <w:drawing>
+          <wp:anchor distT="0" distB="0" distL="114300" distR="114300" simplePos="0" relativeHeight="251659776" behindDoc="0" locked="0" layoutInCell="1" allowOverlap="1" wp14:anchorId="37D7A4C1" wp14:editId="66D848DE">
+            <wp:simplePos x="0" y="0"/>
+            <wp:positionH relativeFrom="column">
+              <wp:posOffset>734695</wp:posOffset>
+            </wp:positionH>
+            <wp:positionV relativeFrom="paragraph">
+              <wp:posOffset>579755</wp:posOffset>
+            </wp:positionV>
+            <wp:extent cx="4289425" cy="2667000"/>
+            <wp:effectExtent l="0" t="0" r="0" b="0"/>
+            <wp:wrapSquare wrapText="bothSides"/>
+            <wp:docPr id="2" name="Picture 2"/>
+            <wp:cNvGraphicFramePr>
+              <a:graphicFrameLocks xmlns:a="http://schemas.openxmlformats.org/drawingml/2006/main" noChangeAspect="1"/>
+            </wp:cNvGraphicFramePr>
+            <a:graphic xmlns:a="http://schemas.openxmlformats.org/drawingml/2006/main">
+              <a:graphicData uri="http://schemas.openxmlformats.org/drawingml/2006/picture">
+                <pic:pic xmlns:pic="http://schemas.openxmlformats.org/drawingml/2006/picture">
+                  <pic:nvPicPr>
+                    <pic:cNvPr id="2" name="Untitled Diagram.png"/>
+                    <pic:cNvPicPr/>
+                  </pic:nvPicPr>
+                  <pic:blipFill>
+                    <a:blip r:embed="rId8">
+                      <a:extLst>
+                        <a:ext uri="{28A0092B-C50C-407E-A947-70E740481C1C}">
+                          <a14:useLocalDpi xmlns:a14="http://schemas.microsoft.com/office/drawing/2010/main" val="0"/>
+                        </a:ext>
+                      </a:extLst>
+                    </a:blip>
+                    <a:stretch>
+                      <a:fillRect/>
+                    </a:stretch>
+                  </pic:blipFill>
+                  <pic:spPr>
+                    <a:xfrm>
+                      <a:off x="0" y="0"/>
+                      <a:ext cx="4289425" cy="2667000"/>
+                    </a:xfrm>
+                    <a:prstGeom prst="rect">
+                      <a:avLst/>
+                    </a:prstGeom>
+                  </pic:spPr>
+                </pic:pic>
+              </a:graphicData>
+            </a:graphic>
+            <wp14:sizeRelH relativeFrom="page">
+              <wp14:pctWidth>0</wp14:pctWidth>
+            </wp14:sizeRelH>
+            <wp14:sizeRelV relativeFrom="page">
+              <wp14:pctHeight>0</wp14:pctHeight>
+            </wp14:sizeRelV>
+          </wp:anchor>
+        </w:drawing>
+      </w:r>
+      <w:r>
+        <w:t>Die vertikale Achse zeigt die Lebenslinien (Life lines) der Objekte</w:t>
+      </w:r>
+      <w:r>
+        <w:t>e</w:t>
+      </w:r>
+    </w:p>
+    <w:p>
+      <w:r>
+        <w:br w:type="page"/>
+      </w:r>
+    </w:p>
+    <w:p>
+      <w:pPr>
+        <w:pStyle w:val="Heading1"/>
+      </w:pPr>
+      <w:r>
+        <w:lastRenderedPageBreak/>
+        <w:t>Speicherdiagramm</w:t>
+      </w:r>
+    </w:p>
+    <w:p>
+      <w:pPr>
+        <w:pStyle w:val="ListParagraph"/>
+        <w:numPr>
+          <w:ilvl w:val="0"/>
+          <w:numId w:val="7"/>
+        </w:numPr>
+      </w:pPr>
+      <w:r>
+        <w:t>Zeigen den aktuellen Zustand im Speicher</w:t>
+      </w:r>
+    </w:p>
+    <w:p>
+      <w:pPr>
+        <w:pStyle w:val="ListParagraph"/>
+        <w:numPr>
+          <w:ilvl w:val="0"/>
+          <w:numId w:val="7"/>
+        </w:numPr>
+      </w:pPr>
+      <w:r>
+        <w:t xml:space="preserve">In Java </w:t>
       </w:r>
       <w:bookmarkStart w:id="0" w:name="_GoBack"/>
       <w:bookmarkEnd w:id="0"/>
       <w:r>
-        <w:t>r();</w:t>
-      </w:r>
+        <w:t>kann man nur per Referenz auf ein Objekt zeigen</w:t>
+      </w:r>
+    </w:p>
+    <w:p>
+      <w:r>
+        <w:rPr>
+          <w:noProof/>
+          <w:lang w:eastAsia="ja-JP"/>
+        </w:rPr>
+        <w:drawing>
+          <wp:inline distT="0" distB="0" distL="0" distR="0" wp14:anchorId="78190104" wp14:editId="757E8D84">
+            <wp:extent cx="5581650" cy="1066800"/>
+            <wp:effectExtent l="0" t="0" r="0" b="0"/>
+            <wp:docPr id="3" name="Picture 3"/>
+            <wp:cNvGraphicFramePr>
+              <a:graphicFrameLocks xmlns:a="http://schemas.openxmlformats.org/drawingml/2006/main" noChangeAspect="1"/>
+            </wp:cNvGraphicFramePr>
+            <a:graphic xmlns:a="http://schemas.openxmlformats.org/drawingml/2006/main">
+              <a:graphicData uri="http://schemas.openxmlformats.org/drawingml/2006/picture">
+                <pic:pic xmlns:pic="http://schemas.openxmlformats.org/drawingml/2006/picture">
+                  <pic:nvPicPr>
+                    <pic:cNvPr id="1" name=""/>
+                    <pic:cNvPicPr/>
+                  </pic:nvPicPr>
+                  <pic:blipFill>
+                    <a:blip r:embed="rId9"/>
+                    <a:stretch>
+                      <a:fillRect/>
+                    </a:stretch>
+                  </pic:blipFill>
+                  <pic:spPr>
+                    <a:xfrm>
+                      <a:off x="0" y="0"/>
+                      <a:ext cx="5581650" cy="1066800"/>
+                    </a:xfrm>
+                    <a:prstGeom prst="rect">
+                      <a:avLst/>
+                    </a:prstGeom>
+                  </pic:spPr>
+                </pic:pic>
+              </a:graphicData>
+            </a:graphic>
+          </wp:inline>
+        </w:drawing>
+      </w:r>
+    </w:p>
+    <w:p>
+      <w:r>
+        <w:t>Dazugehöriger Codeausschnitt:</w:t>
+      </w:r>
+    </w:p>
+    <w:p>
+      <w:pPr>
+        <w:pStyle w:val="Code"/>
+      </w:pPr>
+      <w:r>
+        <w:t>class Konto  {</w:t>
+      </w:r>
+    </w:p>
+    <w:p>
+      <w:pPr>
+        <w:pStyle w:val="Code"/>
+      </w:pPr>
       <w:r>
         <w:tab/>
+        <w:t>int saldo = 100000;</w:t>
       </w:r>
     </w:p>
     <w:p>
@@ -476,6 +1860,14 @@
       </w:pPr>
       <w:r>
         <w:tab/>
+        <w:t>double zins = 0.25;</w:t>
+      </w:r>
+    </w:p>
+    <w:p>
+      <w:pPr>
+        <w:pStyle w:val="Code"/>
+      </w:pPr>
+      <w:r>
         <w:t>}</w:t>
       </w:r>
     </w:p>
@@ -484,15 +1876,7 @@
         <w:pStyle w:val="Code"/>
       </w:pPr>
       <w:r>
-        <w:t>}</w:t>
-      </w:r>
-    </w:p>
-    <w:p>
-      <w:pPr>
-        <w:pStyle w:val="Heading1"/>
-      </w:pPr>
-      <w:r>
-        <w:t>Strings vergleichen</w:t>
+        <w:t>...</w:t>
       </w:r>
     </w:p>
     <w:p>
@@ -500,7 +1884,7 @@
         <w:pStyle w:val="Code"/>
       </w:pPr>
       <w:r>
-        <w:t>String example = "Hello";</w:t>
+        <w:t>Konto[] kontos = new Konto[2];</w:t>
       </w:r>
     </w:p>
     <w:p>
@@ -508,479 +1892,12 @@
         <w:pStyle w:val="Code"/>
       </w:pPr>
       <w:r>
-        <w:t>String test = "Hello";</w:t>
-      </w:r>
-    </w:p>
-    <w:p>
-      <w:pPr>
-        <w:pStyle w:val="Code"/>
-      </w:pPr>
-      <w:r>
-        <w:t>example == test; // false;</w:t>
-      </w:r>
-    </w:p>
-    <w:p>
-      <w:pPr>
-        <w:pStyle w:val="Code"/>
-      </w:pPr>
-      <w:r>
-        <w:t>example.equals(test) ; // true ;</w:t>
-      </w:r>
-    </w:p>
-    <w:p>
-      <w:pPr>
-        <w:pStyle w:val="Heading1"/>
-        <w:rPr>
-          <w:lang w:val="fr-CH"/>
-        </w:rPr>
-      </w:pPr>
-      <w:r>
-        <w:rPr>
-          <w:lang w:val="fr-CH"/>
-        </w:rPr>
-        <w:t>Klassen</w:t>
-      </w:r>
-    </w:p>
-    <w:p>
-      <w:pPr>
-        <w:pStyle w:val="Code"/>
-        <w:rPr>
-          <w:lang w:val="fr-CH"/>
-        </w:rPr>
-      </w:pPr>
-      <w:r>
-        <w:rPr>
-          <w:lang w:val="fr-CH"/>
-        </w:rPr>
-        <w:t>public class Klasse {</w:t>
-      </w:r>
-    </w:p>
-    <w:p>
-      <w:pPr>
-        <w:pStyle w:val="Code"/>
-        <w:rPr>
-          <w:lang w:val="fr-CH"/>
-        </w:rPr>
-      </w:pPr>
-      <w:r>
-        <w:rPr>
-          <w:lang w:val="fr-CH"/>
-        </w:rPr>
-        <w:tab/>
-        <w:t>public static final double PI = 3.141592; // Konstante, wegen final (Klassenvariable)</w:t>
-      </w:r>
-    </w:p>
-    <w:p>
-      <w:pPr>
-        <w:pStyle w:val="Code"/>
-        <w:rPr>
-          <w:lang w:val="fr-CH"/>
-        </w:rPr>
-      </w:pPr>
-      <w:r>
-        <w:rPr>
-          <w:lang w:val="fr-CH"/>
-        </w:rPr>
-        <w:tab/>
-        <w:t>public static int ID = 42; // Klassenvariable</w:t>
-      </w:r>
-    </w:p>
-    <w:p>
-      <w:pPr>
-        <w:pStyle w:val="Code"/>
-        <w:rPr>
-          <w:lang w:val="fr-CH"/>
-        </w:rPr>
-      </w:pPr>
-      <w:r>
-        <w:rPr>
-          <w:lang w:val="fr-CH"/>
-        </w:rPr>
-        <w:tab/>
-      </w:r>
-    </w:p>
-    <w:p>
-      <w:pPr>
-        <w:pStyle w:val="Code"/>
-        <w:rPr>
-          <w:lang w:val="fr-CH"/>
-        </w:rPr>
-      </w:pPr>
-      <w:r>
-        <w:rPr>
-          <w:lang w:val="fr-CH"/>
-        </w:rPr>
-        <w:tab/>
-        <w:t>private int age; // Instanzvariable</w:t>
-      </w:r>
-    </w:p>
-    <w:p>
-      <w:pPr>
-        <w:pStyle w:val="Code"/>
-        <w:rPr>
-          <w:lang w:val="fr-CH"/>
-        </w:rPr>
-      </w:pPr>
-      <w:r>
-        <w:rPr>
-          <w:lang w:val="fr-CH"/>
-        </w:rPr>
-        <w:tab/>
-        <w:t>private String name = "Klasse"; // Instanzvariable</w:t>
-      </w:r>
-    </w:p>
-    <w:p>
-      <w:pPr>
-        <w:pStyle w:val="Code"/>
-        <w:rPr>
-          <w:lang w:val="fr-CH"/>
-        </w:rPr>
-      </w:pPr>
-      <w:r>
-        <w:rPr>
-          <w:lang w:val="fr-CH"/>
-        </w:rPr>
-        <w:tab/>
-      </w:r>
-    </w:p>
-    <w:p>
-      <w:pPr>
-        <w:pStyle w:val="Code"/>
-        <w:rPr>
-          <w:lang w:val="fr-CH"/>
-        </w:rPr>
-      </w:pPr>
-      <w:r>
-        <w:rPr>
-          <w:lang w:val="fr-CH"/>
-        </w:rPr>
-        <w:tab/>
-        <w:t>public Klasse(int alter) { // Konstruktor</w:t>
-      </w:r>
-    </w:p>
-    <w:p>
-      <w:pPr>
-        <w:pStyle w:val="Code"/>
-        <w:rPr>
-          <w:lang w:val="fr-CH"/>
-        </w:rPr>
-      </w:pPr>
-      <w:r>
-        <w:rPr>
-          <w:lang w:val="fr-CH"/>
-        </w:rPr>
-        <w:tab/>
-      </w:r>
-      <w:r>
-        <w:rPr>
-          <w:lang w:val="fr-CH"/>
-        </w:rPr>
-        <w:tab/>
-        <w:t>this.name = name ; // Assignment</w:t>
-      </w:r>
-    </w:p>
-    <w:p>
-      <w:pPr>
-        <w:pStyle w:val="Code"/>
-        <w:rPr>
-          <w:lang w:val="fr-CH"/>
-        </w:rPr>
-      </w:pPr>
-      <w:r>
-        <w:rPr>
-          <w:lang w:val="fr-CH"/>
-        </w:rPr>
-        <w:tab/>
-        <w:t>}</w:t>
-      </w:r>
-    </w:p>
-    <w:p>
-      <w:pPr>
-        <w:pStyle w:val="Code"/>
-        <w:rPr>
-          <w:lang w:val="fr-CH"/>
-        </w:rPr>
-      </w:pPr>
-      <w:r>
-        <w:rPr>
-          <w:lang w:val="fr-CH"/>
-        </w:rPr>
-        <w:tab/>
-      </w:r>
-    </w:p>
-    <w:p>
-      <w:pPr>
-        <w:pStyle w:val="Code"/>
-        <w:rPr>
-          <w:lang w:val="fr-CH"/>
-        </w:rPr>
-      </w:pPr>
-      <w:r>
-        <w:rPr>
-          <w:lang w:val="fr-CH"/>
-        </w:rPr>
-        <w:tab/>
-        <w:t>public int getDoubleAge() { // Methode</w:t>
-      </w:r>
-    </w:p>
-    <w:p>
-      <w:pPr>
-        <w:pStyle w:val="Code"/>
-        <w:rPr>
-          <w:lang w:val="fr-CH"/>
-        </w:rPr>
-      </w:pPr>
-      <w:r>
-        <w:rPr>
-          <w:lang w:val="fr-CH"/>
-        </w:rPr>
-        <w:tab/>
-      </w:r>
-      <w:r>
-        <w:rPr>
-          <w:lang w:val="fr-CH"/>
-        </w:rPr>
-        <w:tab/>
-        <w:t>int factor = 2 ; // Lokale variable</w:t>
-      </w:r>
-    </w:p>
-    <w:p>
-      <w:pPr>
-        <w:pStyle w:val="Code"/>
-        <w:rPr>
-          <w:lang w:val="fr-CH"/>
-        </w:rPr>
-      </w:pPr>
-      <w:r>
-        <w:rPr>
-          <w:lang w:val="fr-CH"/>
-        </w:rPr>
-        <w:tab/>
-      </w:r>
-      <w:r>
-        <w:rPr>
-          <w:lang w:val="fr-CH"/>
-        </w:rPr>
-        <w:tab/>
-        <w:t>return factor * age ;</w:t>
-      </w:r>
-    </w:p>
-    <w:p>
-      <w:pPr>
-        <w:pStyle w:val="Code"/>
-        <w:rPr>
-          <w:lang w:val="fr-CH"/>
-        </w:rPr>
-      </w:pPr>
-      <w:r>
-        <w:rPr>
-          <w:lang w:val="fr-CH"/>
-        </w:rPr>
-        <w:tab/>
-        <w:t>}</w:t>
-      </w:r>
-    </w:p>
-    <w:p>
-      <w:pPr>
-        <w:pStyle w:val="Code"/>
-        <w:rPr>
-          <w:lang w:val="fr-CH"/>
-        </w:rPr>
-      </w:pPr>
-      <w:r>
-        <w:rPr>
-          <w:lang w:val="fr-CH"/>
-        </w:rPr>
-        <w:t>}</w:t>
-      </w:r>
-    </w:p>
-    <w:p>
-      <w:pPr>
-        <w:pStyle w:val="Heading1"/>
-      </w:pPr>
-      <w:r>
-        <w:lastRenderedPageBreak/>
-        <w:t>Vector / ArrayList</w:t>
-      </w:r>
-    </w:p>
-    <w:p>
-      <w:pPr>
-        <w:shd w:val="clear" w:color="auto" w:fill="EFF0F1"/>
-        <w:tabs>
-          <w:tab w:val="left" w:pos="916"/>
-          <w:tab w:val="left" w:pos="1832"/>
-          <w:tab w:val="left" w:pos="2748"/>
-          <w:tab w:val="left" w:pos="3664"/>
-          <w:tab w:val="left" w:pos="4580"/>
-          <w:tab w:val="left" w:pos="5496"/>
-          <w:tab w:val="left" w:pos="6412"/>
-          <w:tab w:val="left" w:pos="7328"/>
-          <w:tab w:val="left" w:pos="8244"/>
-          <w:tab w:val="left" w:pos="9160"/>
-          <w:tab w:val="left" w:pos="10076"/>
-          <w:tab w:val="left" w:pos="10992"/>
-          <w:tab w:val="left" w:pos="11908"/>
-          <w:tab w:val="left" w:pos="12824"/>
-          <w:tab w:val="left" w:pos="13740"/>
-          <w:tab w:val="left" w:pos="14656"/>
-        </w:tabs>
-        <w:spacing w:after="0" w:line="240" w:lineRule="auto"/>
-        <w:rPr>
-          <w:rFonts w:ascii="Consolas" w:eastAsia="Times New Roman" w:hAnsi="Consolas" w:cs="Consolas"/>
-          <w:color w:val="393318"/>
-          <w:sz w:val="20"/>
-          <w:szCs w:val="20"/>
-          <w:lang w:eastAsia="de-CH"/>
-        </w:rPr>
-      </w:pPr>
-      <w:r>
-        <w:rPr>
-          <w:rFonts w:ascii="Consolas" w:eastAsia="Times New Roman" w:hAnsi="Consolas" w:cs="Consolas"/>
-          <w:color w:val="2B91AF"/>
-          <w:sz w:val="20"/>
-          <w:szCs w:val="20"/>
-          <w:bdr w:val="none" w:sz="0" w:space="0" w:color="auto" w:frame="1"/>
-          <w:shd w:val="clear" w:color="auto" w:fill="EFF0F1"/>
-          <w:lang w:eastAsia="de-CH"/>
-        </w:rPr>
-        <w:t>List</w:t>
-      </w:r>
-      <w:r>
-        <w:rPr>
-          <w:rFonts w:ascii="Consolas" w:eastAsia="Times New Roman" w:hAnsi="Consolas" w:cs="Consolas"/>
-          <w:color w:val="303336"/>
-          <w:sz w:val="20"/>
-          <w:szCs w:val="20"/>
-          <w:bdr w:val="none" w:sz="0" w:space="0" w:color="auto" w:frame="1"/>
-          <w:shd w:val="clear" w:color="auto" w:fill="EFF0F1"/>
-          <w:lang w:eastAsia="de-CH"/>
-        </w:rPr>
-        <w:t>&lt;</w:t>
-      </w:r>
-      <w:r>
-        <w:rPr>
-          <w:rFonts w:ascii="Consolas" w:eastAsia="Times New Roman" w:hAnsi="Consolas" w:cs="Consolas"/>
-          <w:color w:val="2B91AF"/>
-          <w:sz w:val="20"/>
-          <w:szCs w:val="20"/>
-          <w:bdr w:val="none" w:sz="0" w:space="0" w:color="auto" w:frame="1"/>
-          <w:shd w:val="clear" w:color="auto" w:fill="EFF0F1"/>
-          <w:lang w:eastAsia="de-CH"/>
-        </w:rPr>
-        <w:t>String</w:t>
-      </w:r>
-      <w:r>
-        <w:rPr>
-          <w:rFonts w:ascii="Consolas" w:eastAsia="Times New Roman" w:hAnsi="Consolas" w:cs="Consolas"/>
-          <w:color w:val="303336"/>
-          <w:sz w:val="20"/>
-          <w:szCs w:val="20"/>
-          <w:bdr w:val="none" w:sz="0" w:space="0" w:color="auto" w:frame="1"/>
-          <w:shd w:val="clear" w:color="auto" w:fill="EFF0F1"/>
-          <w:lang w:eastAsia="de-CH"/>
-        </w:rPr>
-        <w:t xml:space="preserve">&gt; data = </w:t>
-      </w:r>
-      <w:r>
-        <w:rPr>
-          <w:rFonts w:ascii="Consolas" w:eastAsia="Times New Roman" w:hAnsi="Consolas" w:cs="Consolas"/>
-          <w:color w:val="101094"/>
-          <w:sz w:val="20"/>
-          <w:szCs w:val="20"/>
-          <w:bdr w:val="none" w:sz="0" w:space="0" w:color="auto" w:frame="1"/>
-          <w:shd w:val="clear" w:color="auto" w:fill="EFF0F1"/>
-          <w:lang w:eastAsia="de-CH"/>
-        </w:rPr>
-        <w:t>new</w:t>
-      </w:r>
-      <w:r>
-        <w:rPr>
-          <w:rFonts w:ascii="Consolas" w:eastAsia="Times New Roman" w:hAnsi="Consolas" w:cs="Consolas"/>
-          <w:color w:val="303336"/>
-          <w:sz w:val="20"/>
-          <w:szCs w:val="20"/>
-          <w:bdr w:val="none" w:sz="0" w:space="0" w:color="auto" w:frame="1"/>
-          <w:shd w:val="clear" w:color="auto" w:fill="EFF0F1"/>
-          <w:lang w:eastAsia="de-CH"/>
-        </w:rPr>
-        <w:t xml:space="preserve"> </w:t>
-      </w:r>
-      <w:r>
-        <w:rPr>
-          <w:rFonts w:ascii="Consolas" w:eastAsia="Times New Roman" w:hAnsi="Consolas" w:cs="Consolas"/>
-          <w:color w:val="2B91AF"/>
-          <w:sz w:val="20"/>
-          <w:szCs w:val="20"/>
-          <w:bdr w:val="none" w:sz="0" w:space="0" w:color="auto" w:frame="1"/>
-          <w:shd w:val="clear" w:color="auto" w:fill="EFF0F1"/>
-          <w:lang w:eastAsia="de-CH"/>
-        </w:rPr>
-        <w:t>ArrayList</w:t>
-      </w:r>
-      <w:r>
-        <w:rPr>
-          <w:rFonts w:ascii="Consolas" w:eastAsia="Times New Roman" w:hAnsi="Consolas" w:cs="Consolas"/>
-          <w:color w:val="303336"/>
-          <w:sz w:val="20"/>
-          <w:szCs w:val="20"/>
-          <w:bdr w:val="none" w:sz="0" w:space="0" w:color="auto" w:frame="1"/>
-          <w:shd w:val="clear" w:color="auto" w:fill="EFF0F1"/>
-          <w:lang w:eastAsia="de-CH"/>
-        </w:rPr>
-        <w:t>&lt;</w:t>
-      </w:r>
-      <w:r>
-        <w:rPr>
-          <w:rFonts w:ascii="Consolas" w:eastAsia="Times New Roman" w:hAnsi="Consolas" w:cs="Consolas"/>
-          <w:color w:val="2B91AF"/>
-          <w:sz w:val="20"/>
-          <w:szCs w:val="20"/>
-          <w:bdr w:val="none" w:sz="0" w:space="0" w:color="auto" w:frame="1"/>
-          <w:shd w:val="clear" w:color="auto" w:fill="EFF0F1"/>
-          <w:lang w:eastAsia="de-CH"/>
-        </w:rPr>
-        <w:t>String</w:t>
-      </w:r>
-      <w:r>
-        <w:rPr>
-          <w:rFonts w:ascii="Consolas" w:eastAsia="Times New Roman" w:hAnsi="Consolas" w:cs="Consolas"/>
-          <w:color w:val="303336"/>
-          <w:sz w:val="20"/>
-          <w:szCs w:val="20"/>
-          <w:bdr w:val="none" w:sz="0" w:space="0" w:color="auto" w:frame="1"/>
-          <w:shd w:val="clear" w:color="auto" w:fill="EFF0F1"/>
-          <w:lang w:eastAsia="de-CH"/>
-        </w:rPr>
-        <w:t>&gt;();</w:t>
-      </w:r>
-    </w:p>
-    <w:p/>
-    <w:p>
-      <w:pPr>
-        <w:pStyle w:val="Heading1"/>
-      </w:pPr>
-      <w:r>
-        <w:t>Testing</w:t>
-      </w:r>
-    </w:p>
-    <w:p/>
-    <w:p>
-      <w:pPr>
-        <w:pStyle w:val="Heading1"/>
-      </w:pPr>
-      <w:r>
-        <w:t>Projekt</w:t>
-      </w:r>
-    </w:p>
-    <w:p>
-      <w:pPr>
-        <w:pStyle w:val="Heading1"/>
-      </w:pPr>
-    </w:p>
-    <w:p/>
+        <w:t>kontos[0] = new Konto();</w:t>
+      </w:r>
+    </w:p>
     <w:sectPr>
-      <w:headerReference w:type="default" r:id="rId7"/>
-      <w:footerReference w:type="default" r:id="rId8"/>
+      <w:headerReference w:type="default" r:id="rId10"/>
+      <w:footerReference w:type="default" r:id="rId11"/>
       <w:pgSz w:w="11906" w:h="16838"/>
       <w:pgMar w:top="1417" w:right="1417" w:bottom="1134" w:left="1417" w:header="708" w:footer="708" w:gutter="0"/>
       <w:cols w:space="708"/>
@@ -1060,7 +1977,7 @@
       <w:rPr>
         <w:noProof/>
       </w:rPr>
-      <w:t>1</w:t>
+      <w:t>4</w:t>
     </w:r>
     <w:r>
       <w:fldChar w:fldCharType="end"/>
@@ -1068,14 +1985,27 @@
     <w:r>
       <w:t>/</w:t>
     </w:r>
-    <w:fldSimple w:instr=" NUMPAGES   \* MERGEFORMAT ">
-      <w:r>
-        <w:rPr>
-          <w:noProof/>
-        </w:rPr>
-        <w:t>2</w:t>
-      </w:r>
-    </w:fldSimple>
+    <w:r>
+      <w:fldChar w:fldCharType="begin"/>
+    </w:r>
+    <w:r>
+      <w:instrText xml:space="preserve"> NUMPAGES   \* MERGEFORMAT </w:instrText>
+    </w:r>
+    <w:r>
+      <w:fldChar w:fldCharType="separate"/>
+    </w:r>
+    <w:r>
+      <w:rPr>
+        <w:noProof/>
+      </w:rPr>
+      <w:t>4</w:t>
+    </w:r>
+    <w:r>
+      <w:rPr>
+        <w:noProof/>
+      </w:rPr>
+      <w:fldChar w:fldCharType="end"/>
+    </w:r>
   </w:p>
 </w:ftr>
 </file>
@@ -1150,6 +2080,345 @@
 <file path=word/numbering.xml><?xml version="1.0" encoding="utf-8"?>
 <w:numbering xmlns:wpc="http://schemas.microsoft.com/office/word/2010/wordprocessingCanvas" xmlns:cx="http://schemas.microsoft.com/office/drawing/2014/chartex" xmlns:cx1="http://schemas.microsoft.com/office/drawing/2015/9/8/chartex" xmlns:mc="http://schemas.openxmlformats.org/markup-compatibility/2006" xmlns:o="urn:schemas-microsoft-com:office:office" xmlns:r="http://schemas.openxmlformats.org/officeDocument/2006/relationships" xmlns:m="http://schemas.openxmlformats.org/officeDocument/2006/math" xmlns:v="urn:schemas-microsoft-com:vml" xmlns:wp14="http://schemas.microsoft.com/office/word/2010/wordprocessingDrawing" xmlns:wp="http://schemas.openxmlformats.org/drawingml/2006/wordprocessingDrawing" xmlns:w10="urn:schemas-microsoft-com:office:word" xmlns:w="http://schemas.openxmlformats.org/wordprocessingml/2006/main" xmlns:w14="http://schemas.microsoft.com/office/word/2010/wordml" xmlns:w15="http://schemas.microsoft.com/office/word/2012/wordml" xmlns:w16se="http://schemas.microsoft.com/office/word/2015/wordml/symex" xmlns:wpg="http://schemas.microsoft.com/office/word/2010/wordprocessingGroup" xmlns:wpi="http://schemas.microsoft.com/office/word/2010/wordprocessingInk" xmlns:wne="http://schemas.microsoft.com/office/word/2006/wordml" xmlns:wps="http://schemas.microsoft.com/office/word/2010/wordprocessingShape" mc:Ignorable="w14 w15 w16se wp14">
   <w:abstractNum w:abstractNumId="0" w15:restartNumberingAfterBreak="0">
+    <w:nsid w:val="433B6EBE"/>
+    <w:multiLevelType w:val="hybridMultilevel"/>
+    <w:tmpl w:val="814CA5D2"/>
+    <w:lvl w:ilvl="0" w:tplc="08070001">
+      <w:start w:val="1"/>
+      <w:numFmt w:val="bullet"/>
+      <w:lvlText w:val=""/>
+      <w:lvlJc w:val="left"/>
+      <w:pPr>
+        <w:ind w:left="720" w:hanging="360"/>
+      </w:pPr>
+      <w:rPr>
+        <w:rFonts w:ascii="Symbol" w:hAnsi="Symbol" w:hint="default"/>
+      </w:rPr>
+    </w:lvl>
+    <w:lvl w:ilvl="1" w:tplc="08070003" w:tentative="1">
+      <w:start w:val="1"/>
+      <w:numFmt w:val="bullet"/>
+      <w:lvlText w:val="o"/>
+      <w:lvlJc w:val="left"/>
+      <w:pPr>
+        <w:ind w:left="1440" w:hanging="360"/>
+      </w:pPr>
+      <w:rPr>
+        <w:rFonts w:ascii="Courier New" w:hAnsi="Courier New" w:cs="Courier New" w:hint="default"/>
+      </w:rPr>
+    </w:lvl>
+    <w:lvl w:ilvl="2" w:tplc="08070005" w:tentative="1">
+      <w:start w:val="1"/>
+      <w:numFmt w:val="bullet"/>
+      <w:lvlText w:val=""/>
+      <w:lvlJc w:val="left"/>
+      <w:pPr>
+        <w:ind w:left="2160" w:hanging="360"/>
+      </w:pPr>
+      <w:rPr>
+        <w:rFonts w:ascii="Wingdings" w:hAnsi="Wingdings" w:hint="default"/>
+      </w:rPr>
+    </w:lvl>
+    <w:lvl w:ilvl="3" w:tplc="08070001" w:tentative="1">
+      <w:start w:val="1"/>
+      <w:numFmt w:val="bullet"/>
+      <w:lvlText w:val=""/>
+      <w:lvlJc w:val="left"/>
+      <w:pPr>
+        <w:ind w:left="2880" w:hanging="360"/>
+      </w:pPr>
+      <w:rPr>
+        <w:rFonts w:ascii="Symbol" w:hAnsi="Symbol" w:hint="default"/>
+      </w:rPr>
+    </w:lvl>
+    <w:lvl w:ilvl="4" w:tplc="08070003" w:tentative="1">
+      <w:start w:val="1"/>
+      <w:numFmt w:val="bullet"/>
+      <w:lvlText w:val="o"/>
+      <w:lvlJc w:val="left"/>
+      <w:pPr>
+        <w:ind w:left="3600" w:hanging="360"/>
+      </w:pPr>
+      <w:rPr>
+        <w:rFonts w:ascii="Courier New" w:hAnsi="Courier New" w:cs="Courier New" w:hint="default"/>
+      </w:rPr>
+    </w:lvl>
+    <w:lvl w:ilvl="5" w:tplc="08070005" w:tentative="1">
+      <w:start w:val="1"/>
+      <w:numFmt w:val="bullet"/>
+      <w:lvlText w:val=""/>
+      <w:lvlJc w:val="left"/>
+      <w:pPr>
+        <w:ind w:left="4320" w:hanging="360"/>
+      </w:pPr>
+      <w:rPr>
+        <w:rFonts w:ascii="Wingdings" w:hAnsi="Wingdings" w:hint="default"/>
+      </w:rPr>
+    </w:lvl>
+    <w:lvl w:ilvl="6" w:tplc="08070001" w:tentative="1">
+      <w:start w:val="1"/>
+      <w:numFmt w:val="bullet"/>
+      <w:lvlText w:val=""/>
+      <w:lvlJc w:val="left"/>
+      <w:pPr>
+        <w:ind w:left="5040" w:hanging="360"/>
+      </w:pPr>
+      <w:rPr>
+        <w:rFonts w:ascii="Symbol" w:hAnsi="Symbol" w:hint="default"/>
+      </w:rPr>
+    </w:lvl>
+    <w:lvl w:ilvl="7" w:tplc="08070003" w:tentative="1">
+      <w:start w:val="1"/>
+      <w:numFmt w:val="bullet"/>
+      <w:lvlText w:val="o"/>
+      <w:lvlJc w:val="left"/>
+      <w:pPr>
+        <w:ind w:left="5760" w:hanging="360"/>
+      </w:pPr>
+      <w:rPr>
+        <w:rFonts w:ascii="Courier New" w:hAnsi="Courier New" w:cs="Courier New" w:hint="default"/>
+      </w:rPr>
+    </w:lvl>
+    <w:lvl w:ilvl="8" w:tplc="08070005" w:tentative="1">
+      <w:start w:val="1"/>
+      <w:numFmt w:val="bullet"/>
+      <w:lvlText w:val=""/>
+      <w:lvlJc w:val="left"/>
+      <w:pPr>
+        <w:ind w:left="6480" w:hanging="360"/>
+      </w:pPr>
+      <w:rPr>
+        <w:rFonts w:ascii="Wingdings" w:hAnsi="Wingdings" w:hint="default"/>
+      </w:rPr>
+    </w:lvl>
+  </w:abstractNum>
+  <w:abstractNum w:abstractNumId="1" w15:restartNumberingAfterBreak="0">
+    <w:nsid w:val="4D1014D8"/>
+    <w:multiLevelType w:val="hybridMultilevel"/>
+    <w:tmpl w:val="B7B647A4"/>
+    <w:lvl w:ilvl="0" w:tplc="08070001">
+      <w:start w:val="1"/>
+      <w:numFmt w:val="bullet"/>
+      <w:lvlText w:val=""/>
+      <w:lvlJc w:val="left"/>
+      <w:pPr>
+        <w:ind w:left="720" w:hanging="360"/>
+      </w:pPr>
+      <w:rPr>
+        <w:rFonts w:ascii="Symbol" w:hAnsi="Symbol" w:hint="default"/>
+      </w:rPr>
+    </w:lvl>
+    <w:lvl w:ilvl="1" w:tplc="08070003" w:tentative="1">
+      <w:start w:val="1"/>
+      <w:numFmt w:val="bullet"/>
+      <w:lvlText w:val="o"/>
+      <w:lvlJc w:val="left"/>
+      <w:pPr>
+        <w:ind w:left="1440" w:hanging="360"/>
+      </w:pPr>
+      <w:rPr>
+        <w:rFonts w:ascii="Courier New" w:hAnsi="Courier New" w:cs="Courier New" w:hint="default"/>
+      </w:rPr>
+    </w:lvl>
+    <w:lvl w:ilvl="2" w:tplc="08070005" w:tentative="1">
+      <w:start w:val="1"/>
+      <w:numFmt w:val="bullet"/>
+      <w:lvlText w:val=""/>
+      <w:lvlJc w:val="left"/>
+      <w:pPr>
+        <w:ind w:left="2160" w:hanging="360"/>
+      </w:pPr>
+      <w:rPr>
+        <w:rFonts w:ascii="Wingdings" w:hAnsi="Wingdings" w:hint="default"/>
+      </w:rPr>
+    </w:lvl>
+    <w:lvl w:ilvl="3" w:tplc="08070001" w:tentative="1">
+      <w:start w:val="1"/>
+      <w:numFmt w:val="bullet"/>
+      <w:lvlText w:val=""/>
+      <w:lvlJc w:val="left"/>
+      <w:pPr>
+        <w:ind w:left="2880" w:hanging="360"/>
+      </w:pPr>
+      <w:rPr>
+        <w:rFonts w:ascii="Symbol" w:hAnsi="Symbol" w:hint="default"/>
+      </w:rPr>
+    </w:lvl>
+    <w:lvl w:ilvl="4" w:tplc="08070003" w:tentative="1">
+      <w:start w:val="1"/>
+      <w:numFmt w:val="bullet"/>
+      <w:lvlText w:val="o"/>
+      <w:lvlJc w:val="left"/>
+      <w:pPr>
+        <w:ind w:left="3600" w:hanging="360"/>
+      </w:pPr>
+      <w:rPr>
+        <w:rFonts w:ascii="Courier New" w:hAnsi="Courier New" w:cs="Courier New" w:hint="default"/>
+      </w:rPr>
+    </w:lvl>
+    <w:lvl w:ilvl="5" w:tplc="08070005" w:tentative="1">
+      <w:start w:val="1"/>
+      <w:numFmt w:val="bullet"/>
+      <w:lvlText w:val=""/>
+      <w:lvlJc w:val="left"/>
+      <w:pPr>
+        <w:ind w:left="4320" w:hanging="360"/>
+      </w:pPr>
+      <w:rPr>
+        <w:rFonts w:ascii="Wingdings" w:hAnsi="Wingdings" w:hint="default"/>
+      </w:rPr>
+    </w:lvl>
+    <w:lvl w:ilvl="6" w:tplc="08070001" w:tentative="1">
+      <w:start w:val="1"/>
+      <w:numFmt w:val="bullet"/>
+      <w:lvlText w:val=""/>
+      <w:lvlJc w:val="left"/>
+      <w:pPr>
+        <w:ind w:left="5040" w:hanging="360"/>
+      </w:pPr>
+      <w:rPr>
+        <w:rFonts w:ascii="Symbol" w:hAnsi="Symbol" w:hint="default"/>
+      </w:rPr>
+    </w:lvl>
+    <w:lvl w:ilvl="7" w:tplc="08070003" w:tentative="1">
+      <w:start w:val="1"/>
+      <w:numFmt w:val="bullet"/>
+      <w:lvlText w:val="o"/>
+      <w:lvlJc w:val="left"/>
+      <w:pPr>
+        <w:ind w:left="5760" w:hanging="360"/>
+      </w:pPr>
+      <w:rPr>
+        <w:rFonts w:ascii="Courier New" w:hAnsi="Courier New" w:cs="Courier New" w:hint="default"/>
+      </w:rPr>
+    </w:lvl>
+    <w:lvl w:ilvl="8" w:tplc="08070005" w:tentative="1">
+      <w:start w:val="1"/>
+      <w:numFmt w:val="bullet"/>
+      <w:lvlText w:val=""/>
+      <w:lvlJc w:val="left"/>
+      <w:pPr>
+        <w:ind w:left="6480" w:hanging="360"/>
+      </w:pPr>
+      <w:rPr>
+        <w:rFonts w:ascii="Wingdings" w:hAnsi="Wingdings" w:hint="default"/>
+      </w:rPr>
+    </w:lvl>
+  </w:abstractNum>
+  <w:abstractNum w:abstractNumId="2" w15:restartNumberingAfterBreak="0">
+    <w:nsid w:val="57A81CBC"/>
+    <w:multiLevelType w:val="hybridMultilevel"/>
+    <w:tmpl w:val="2F867B4A"/>
+    <w:lvl w:ilvl="0" w:tplc="08070001">
+      <w:start w:val="1"/>
+      <w:numFmt w:val="bullet"/>
+      <w:lvlText w:val=""/>
+      <w:lvlJc w:val="left"/>
+      <w:pPr>
+        <w:ind w:left="720" w:hanging="360"/>
+      </w:pPr>
+      <w:rPr>
+        <w:rFonts w:ascii="Symbol" w:hAnsi="Symbol" w:hint="default"/>
+      </w:rPr>
+    </w:lvl>
+    <w:lvl w:ilvl="1" w:tplc="08070003">
+      <w:start w:val="1"/>
+      <w:numFmt w:val="bullet"/>
+      <w:lvlText w:val="o"/>
+      <w:lvlJc w:val="left"/>
+      <w:pPr>
+        <w:ind w:left="1440" w:hanging="360"/>
+      </w:pPr>
+      <w:rPr>
+        <w:rFonts w:ascii="Courier New" w:hAnsi="Courier New" w:cs="Courier New" w:hint="default"/>
+      </w:rPr>
+    </w:lvl>
+    <w:lvl w:ilvl="2" w:tplc="08070005" w:tentative="1">
+      <w:start w:val="1"/>
+      <w:numFmt w:val="bullet"/>
+      <w:lvlText w:val=""/>
+      <w:lvlJc w:val="left"/>
+      <w:pPr>
+        <w:ind w:left="2160" w:hanging="360"/>
+      </w:pPr>
+      <w:rPr>
+        <w:rFonts w:ascii="Wingdings" w:hAnsi="Wingdings" w:hint="default"/>
+      </w:rPr>
+    </w:lvl>
+    <w:lvl w:ilvl="3" w:tplc="08070001" w:tentative="1">
+      <w:start w:val="1"/>
+      <w:numFmt w:val="bullet"/>
+      <w:lvlText w:val=""/>
+      <w:lvlJc w:val="left"/>
+      <w:pPr>
+        <w:ind w:left="2880" w:hanging="360"/>
+      </w:pPr>
+      <w:rPr>
+        <w:rFonts w:ascii="Symbol" w:hAnsi="Symbol" w:hint="default"/>
+      </w:rPr>
+    </w:lvl>
+    <w:lvl w:ilvl="4" w:tplc="08070003" w:tentative="1">
+      <w:start w:val="1"/>
+      <w:numFmt w:val="bullet"/>
+      <w:lvlText w:val="o"/>
+      <w:lvlJc w:val="left"/>
+      <w:pPr>
+        <w:ind w:left="3600" w:hanging="360"/>
+      </w:pPr>
+      <w:rPr>
+        <w:rFonts w:ascii="Courier New" w:hAnsi="Courier New" w:cs="Courier New" w:hint="default"/>
+      </w:rPr>
+    </w:lvl>
+    <w:lvl w:ilvl="5" w:tplc="08070005" w:tentative="1">
+      <w:start w:val="1"/>
+      <w:numFmt w:val="bullet"/>
+      <w:lvlText w:val=""/>
+      <w:lvlJc w:val="left"/>
+      <w:pPr>
+        <w:ind w:left="4320" w:hanging="360"/>
+      </w:pPr>
+      <w:rPr>
+        <w:rFonts w:ascii="Wingdings" w:hAnsi="Wingdings" w:hint="default"/>
+      </w:rPr>
+    </w:lvl>
+    <w:lvl w:ilvl="6" w:tplc="08070001" w:tentative="1">
+      <w:start w:val="1"/>
+      <w:numFmt w:val="bullet"/>
+      <w:lvlText w:val=""/>
+      <w:lvlJc w:val="left"/>
+      <w:pPr>
+        <w:ind w:left="5040" w:hanging="360"/>
+      </w:pPr>
+      <w:rPr>
+        <w:rFonts w:ascii="Symbol" w:hAnsi="Symbol" w:hint="default"/>
+      </w:rPr>
+    </w:lvl>
+    <w:lvl w:ilvl="7" w:tplc="08070003" w:tentative="1">
+      <w:start w:val="1"/>
+      <w:numFmt w:val="bullet"/>
+      <w:lvlText w:val="o"/>
+      <w:lvlJc w:val="left"/>
+      <w:pPr>
+        <w:ind w:left="5760" w:hanging="360"/>
+      </w:pPr>
+      <w:rPr>
+        <w:rFonts w:ascii="Courier New" w:hAnsi="Courier New" w:cs="Courier New" w:hint="default"/>
+      </w:rPr>
+    </w:lvl>
+    <w:lvl w:ilvl="8" w:tplc="08070005" w:tentative="1">
+      <w:start w:val="1"/>
+      <w:numFmt w:val="bullet"/>
+      <w:lvlText w:val=""/>
+      <w:lvlJc w:val="left"/>
+      <w:pPr>
+        <w:ind w:left="6480" w:hanging="360"/>
+      </w:pPr>
+      <w:rPr>
+        <w:rFonts w:ascii="Wingdings" w:hAnsi="Wingdings" w:hint="default"/>
+      </w:rPr>
+    </w:lvl>
+  </w:abstractNum>
+  <w:abstractNum w:abstractNumId="3" w15:restartNumberingAfterBreak="0">
     <w:nsid w:val="6041566F"/>
     <w:multiLevelType w:val="hybridMultilevel"/>
     <w:tmpl w:val="34109F70"/>
@@ -1261,8 +2530,365 @@
       </w:rPr>
     </w:lvl>
   </w:abstractNum>
+  <w:abstractNum w:abstractNumId="4" w15:restartNumberingAfterBreak="0">
+    <w:nsid w:val="615128DD"/>
+    <w:multiLevelType w:val="hybridMultilevel"/>
+    <w:tmpl w:val="C70CBF62"/>
+    <w:lvl w:ilvl="0" w:tplc="08070001">
+      <w:start w:val="1"/>
+      <w:numFmt w:val="bullet"/>
+      <w:lvlText w:val=""/>
+      <w:lvlJc w:val="left"/>
+      <w:pPr>
+        <w:ind w:left="720" w:hanging="360"/>
+      </w:pPr>
+      <w:rPr>
+        <w:rFonts w:ascii="Symbol" w:hAnsi="Symbol" w:hint="default"/>
+      </w:rPr>
+    </w:lvl>
+    <w:lvl w:ilvl="1" w:tplc="08070003">
+      <w:start w:val="1"/>
+      <w:numFmt w:val="bullet"/>
+      <w:lvlText w:val="o"/>
+      <w:lvlJc w:val="left"/>
+      <w:pPr>
+        <w:ind w:left="1440" w:hanging="360"/>
+      </w:pPr>
+      <w:rPr>
+        <w:rFonts w:ascii="Courier New" w:hAnsi="Courier New" w:cs="Courier New" w:hint="default"/>
+      </w:rPr>
+    </w:lvl>
+    <w:lvl w:ilvl="2" w:tplc="08070005" w:tentative="1">
+      <w:start w:val="1"/>
+      <w:numFmt w:val="bullet"/>
+      <w:lvlText w:val=""/>
+      <w:lvlJc w:val="left"/>
+      <w:pPr>
+        <w:ind w:left="2160" w:hanging="360"/>
+      </w:pPr>
+      <w:rPr>
+        <w:rFonts w:ascii="Wingdings" w:hAnsi="Wingdings" w:hint="default"/>
+      </w:rPr>
+    </w:lvl>
+    <w:lvl w:ilvl="3" w:tplc="08070001" w:tentative="1">
+      <w:start w:val="1"/>
+      <w:numFmt w:val="bullet"/>
+      <w:lvlText w:val=""/>
+      <w:lvlJc w:val="left"/>
+      <w:pPr>
+        <w:ind w:left="2880" w:hanging="360"/>
+      </w:pPr>
+      <w:rPr>
+        <w:rFonts w:ascii="Symbol" w:hAnsi="Symbol" w:hint="default"/>
+      </w:rPr>
+    </w:lvl>
+    <w:lvl w:ilvl="4" w:tplc="08070003" w:tentative="1">
+      <w:start w:val="1"/>
+      <w:numFmt w:val="bullet"/>
+      <w:lvlText w:val="o"/>
+      <w:lvlJc w:val="left"/>
+      <w:pPr>
+        <w:ind w:left="3600" w:hanging="360"/>
+      </w:pPr>
+      <w:rPr>
+        <w:rFonts w:ascii="Courier New" w:hAnsi="Courier New" w:cs="Courier New" w:hint="default"/>
+      </w:rPr>
+    </w:lvl>
+    <w:lvl w:ilvl="5" w:tplc="08070005" w:tentative="1">
+      <w:start w:val="1"/>
+      <w:numFmt w:val="bullet"/>
+      <w:lvlText w:val=""/>
+      <w:lvlJc w:val="left"/>
+      <w:pPr>
+        <w:ind w:left="4320" w:hanging="360"/>
+      </w:pPr>
+      <w:rPr>
+        <w:rFonts w:ascii="Wingdings" w:hAnsi="Wingdings" w:hint="default"/>
+      </w:rPr>
+    </w:lvl>
+    <w:lvl w:ilvl="6" w:tplc="08070001" w:tentative="1">
+      <w:start w:val="1"/>
+      <w:numFmt w:val="bullet"/>
+      <w:lvlText w:val=""/>
+      <w:lvlJc w:val="left"/>
+      <w:pPr>
+        <w:ind w:left="5040" w:hanging="360"/>
+      </w:pPr>
+      <w:rPr>
+        <w:rFonts w:ascii="Symbol" w:hAnsi="Symbol" w:hint="default"/>
+      </w:rPr>
+    </w:lvl>
+    <w:lvl w:ilvl="7" w:tplc="08070003" w:tentative="1">
+      <w:start w:val="1"/>
+      <w:numFmt w:val="bullet"/>
+      <w:lvlText w:val="o"/>
+      <w:lvlJc w:val="left"/>
+      <w:pPr>
+        <w:ind w:left="5760" w:hanging="360"/>
+      </w:pPr>
+      <w:rPr>
+        <w:rFonts w:ascii="Courier New" w:hAnsi="Courier New" w:cs="Courier New" w:hint="default"/>
+      </w:rPr>
+    </w:lvl>
+    <w:lvl w:ilvl="8" w:tplc="08070005" w:tentative="1">
+      <w:start w:val="1"/>
+      <w:numFmt w:val="bullet"/>
+      <w:lvlText w:val=""/>
+      <w:lvlJc w:val="left"/>
+      <w:pPr>
+        <w:ind w:left="6480" w:hanging="360"/>
+      </w:pPr>
+      <w:rPr>
+        <w:rFonts w:ascii="Wingdings" w:hAnsi="Wingdings" w:hint="default"/>
+      </w:rPr>
+    </w:lvl>
+  </w:abstractNum>
+  <w:abstractNum w:abstractNumId="5" w15:restartNumberingAfterBreak="0">
+    <w:nsid w:val="61513301"/>
+    <w:multiLevelType w:val="hybridMultilevel"/>
+    <w:tmpl w:val="EB06D010"/>
+    <w:lvl w:ilvl="0" w:tplc="08070001">
+      <w:start w:val="1"/>
+      <w:numFmt w:val="bullet"/>
+      <w:lvlText w:val=""/>
+      <w:lvlJc w:val="left"/>
+      <w:pPr>
+        <w:ind w:left="720" w:hanging="360"/>
+      </w:pPr>
+      <w:rPr>
+        <w:rFonts w:ascii="Symbol" w:hAnsi="Symbol" w:hint="default"/>
+      </w:rPr>
+    </w:lvl>
+    <w:lvl w:ilvl="1" w:tplc="08070003" w:tentative="1">
+      <w:start w:val="1"/>
+      <w:numFmt w:val="bullet"/>
+      <w:lvlText w:val="o"/>
+      <w:lvlJc w:val="left"/>
+      <w:pPr>
+        <w:ind w:left="1440" w:hanging="360"/>
+      </w:pPr>
+      <w:rPr>
+        <w:rFonts w:ascii="Courier New" w:hAnsi="Courier New" w:cs="Courier New" w:hint="default"/>
+      </w:rPr>
+    </w:lvl>
+    <w:lvl w:ilvl="2" w:tplc="08070005" w:tentative="1">
+      <w:start w:val="1"/>
+      <w:numFmt w:val="bullet"/>
+      <w:lvlText w:val=""/>
+      <w:lvlJc w:val="left"/>
+      <w:pPr>
+        <w:ind w:left="2160" w:hanging="360"/>
+      </w:pPr>
+      <w:rPr>
+        <w:rFonts w:ascii="Wingdings" w:hAnsi="Wingdings" w:hint="default"/>
+      </w:rPr>
+    </w:lvl>
+    <w:lvl w:ilvl="3" w:tplc="08070001" w:tentative="1">
+      <w:start w:val="1"/>
+      <w:numFmt w:val="bullet"/>
+      <w:lvlText w:val=""/>
+      <w:lvlJc w:val="left"/>
+      <w:pPr>
+        <w:ind w:left="2880" w:hanging="360"/>
+      </w:pPr>
+      <w:rPr>
+        <w:rFonts w:ascii="Symbol" w:hAnsi="Symbol" w:hint="default"/>
+      </w:rPr>
+    </w:lvl>
+    <w:lvl w:ilvl="4" w:tplc="08070003" w:tentative="1">
+      <w:start w:val="1"/>
+      <w:numFmt w:val="bullet"/>
+      <w:lvlText w:val="o"/>
+      <w:lvlJc w:val="left"/>
+      <w:pPr>
+        <w:ind w:left="3600" w:hanging="360"/>
+      </w:pPr>
+      <w:rPr>
+        <w:rFonts w:ascii="Courier New" w:hAnsi="Courier New" w:cs="Courier New" w:hint="default"/>
+      </w:rPr>
+    </w:lvl>
+    <w:lvl w:ilvl="5" w:tplc="08070005" w:tentative="1">
+      <w:start w:val="1"/>
+      <w:numFmt w:val="bullet"/>
+      <w:lvlText w:val=""/>
+      <w:lvlJc w:val="left"/>
+      <w:pPr>
+        <w:ind w:left="4320" w:hanging="360"/>
+      </w:pPr>
+      <w:rPr>
+        <w:rFonts w:ascii="Wingdings" w:hAnsi="Wingdings" w:hint="default"/>
+      </w:rPr>
+    </w:lvl>
+    <w:lvl w:ilvl="6" w:tplc="08070001" w:tentative="1">
+      <w:start w:val="1"/>
+      <w:numFmt w:val="bullet"/>
+      <w:lvlText w:val=""/>
+      <w:lvlJc w:val="left"/>
+      <w:pPr>
+        <w:ind w:left="5040" w:hanging="360"/>
+      </w:pPr>
+      <w:rPr>
+        <w:rFonts w:ascii="Symbol" w:hAnsi="Symbol" w:hint="default"/>
+      </w:rPr>
+    </w:lvl>
+    <w:lvl w:ilvl="7" w:tplc="08070003" w:tentative="1">
+      <w:start w:val="1"/>
+      <w:numFmt w:val="bullet"/>
+      <w:lvlText w:val="o"/>
+      <w:lvlJc w:val="left"/>
+      <w:pPr>
+        <w:ind w:left="5760" w:hanging="360"/>
+      </w:pPr>
+      <w:rPr>
+        <w:rFonts w:ascii="Courier New" w:hAnsi="Courier New" w:cs="Courier New" w:hint="default"/>
+      </w:rPr>
+    </w:lvl>
+    <w:lvl w:ilvl="8" w:tplc="08070005" w:tentative="1">
+      <w:start w:val="1"/>
+      <w:numFmt w:val="bullet"/>
+      <w:lvlText w:val=""/>
+      <w:lvlJc w:val="left"/>
+      <w:pPr>
+        <w:ind w:left="6480" w:hanging="360"/>
+      </w:pPr>
+      <w:rPr>
+        <w:rFonts w:ascii="Wingdings" w:hAnsi="Wingdings" w:hint="default"/>
+      </w:rPr>
+    </w:lvl>
+  </w:abstractNum>
+  <w:abstractNum w:abstractNumId="6" w15:restartNumberingAfterBreak="0">
+    <w:nsid w:val="69CC0184"/>
+    <w:multiLevelType w:val="hybridMultilevel"/>
+    <w:tmpl w:val="9F864A34"/>
+    <w:lvl w:ilvl="0" w:tplc="08070001">
+      <w:start w:val="1"/>
+      <w:numFmt w:val="bullet"/>
+      <w:lvlText w:val=""/>
+      <w:lvlJc w:val="left"/>
+      <w:pPr>
+        <w:ind w:left="720" w:hanging="360"/>
+      </w:pPr>
+      <w:rPr>
+        <w:rFonts w:ascii="Symbol" w:hAnsi="Symbol" w:hint="default"/>
+      </w:rPr>
+    </w:lvl>
+    <w:lvl w:ilvl="1" w:tplc="08070003" w:tentative="1">
+      <w:start w:val="1"/>
+      <w:numFmt w:val="bullet"/>
+      <w:lvlText w:val="o"/>
+      <w:lvlJc w:val="left"/>
+      <w:pPr>
+        <w:ind w:left="1440" w:hanging="360"/>
+      </w:pPr>
+      <w:rPr>
+        <w:rFonts w:ascii="Courier New" w:hAnsi="Courier New" w:cs="Courier New" w:hint="default"/>
+      </w:rPr>
+    </w:lvl>
+    <w:lvl w:ilvl="2" w:tplc="08070005" w:tentative="1">
+      <w:start w:val="1"/>
+      <w:numFmt w:val="bullet"/>
+      <w:lvlText w:val=""/>
+      <w:lvlJc w:val="left"/>
+      <w:pPr>
+        <w:ind w:left="2160" w:hanging="360"/>
+      </w:pPr>
+      <w:rPr>
+        <w:rFonts w:ascii="Wingdings" w:hAnsi="Wingdings" w:hint="default"/>
+      </w:rPr>
+    </w:lvl>
+    <w:lvl w:ilvl="3" w:tplc="08070001" w:tentative="1">
+      <w:start w:val="1"/>
+      <w:numFmt w:val="bullet"/>
+      <w:lvlText w:val=""/>
+      <w:lvlJc w:val="left"/>
+      <w:pPr>
+        <w:ind w:left="2880" w:hanging="360"/>
+      </w:pPr>
+      <w:rPr>
+        <w:rFonts w:ascii="Symbol" w:hAnsi="Symbol" w:hint="default"/>
+      </w:rPr>
+    </w:lvl>
+    <w:lvl w:ilvl="4" w:tplc="08070003" w:tentative="1">
+      <w:start w:val="1"/>
+      <w:numFmt w:val="bullet"/>
+      <w:lvlText w:val="o"/>
+      <w:lvlJc w:val="left"/>
+      <w:pPr>
+        <w:ind w:left="3600" w:hanging="360"/>
+      </w:pPr>
+      <w:rPr>
+        <w:rFonts w:ascii="Courier New" w:hAnsi="Courier New" w:cs="Courier New" w:hint="default"/>
+      </w:rPr>
+    </w:lvl>
+    <w:lvl w:ilvl="5" w:tplc="08070005" w:tentative="1">
+      <w:start w:val="1"/>
+      <w:numFmt w:val="bullet"/>
+      <w:lvlText w:val=""/>
+      <w:lvlJc w:val="left"/>
+      <w:pPr>
+        <w:ind w:left="4320" w:hanging="360"/>
+      </w:pPr>
+      <w:rPr>
+        <w:rFonts w:ascii="Wingdings" w:hAnsi="Wingdings" w:hint="default"/>
+      </w:rPr>
+    </w:lvl>
+    <w:lvl w:ilvl="6" w:tplc="08070001" w:tentative="1">
+      <w:start w:val="1"/>
+      <w:numFmt w:val="bullet"/>
+      <w:lvlText w:val=""/>
+      <w:lvlJc w:val="left"/>
+      <w:pPr>
+        <w:ind w:left="5040" w:hanging="360"/>
+      </w:pPr>
+      <w:rPr>
+        <w:rFonts w:ascii="Symbol" w:hAnsi="Symbol" w:hint="default"/>
+      </w:rPr>
+    </w:lvl>
+    <w:lvl w:ilvl="7" w:tplc="08070003" w:tentative="1">
+      <w:start w:val="1"/>
+      <w:numFmt w:val="bullet"/>
+      <w:lvlText w:val="o"/>
+      <w:lvlJc w:val="left"/>
+      <w:pPr>
+        <w:ind w:left="5760" w:hanging="360"/>
+      </w:pPr>
+      <w:rPr>
+        <w:rFonts w:ascii="Courier New" w:hAnsi="Courier New" w:cs="Courier New" w:hint="default"/>
+      </w:rPr>
+    </w:lvl>
+    <w:lvl w:ilvl="8" w:tplc="08070005" w:tentative="1">
+      <w:start w:val="1"/>
+      <w:numFmt w:val="bullet"/>
+      <w:lvlText w:val=""/>
+      <w:lvlJc w:val="left"/>
+      <w:pPr>
+        <w:ind w:left="6480" w:hanging="360"/>
+      </w:pPr>
+      <w:rPr>
+        <w:rFonts w:ascii="Wingdings" w:hAnsi="Wingdings" w:hint="default"/>
+      </w:rPr>
+    </w:lvl>
+  </w:abstractNum>
   <w:num w:numId="1">
+    <w:abstractNumId w:val="3"/>
+  </w:num>
+  <w:num w:numId="2">
+    <w:abstractNumId w:val="2"/>
+  </w:num>
+  <w:num w:numId="3">
+    <w:abstractNumId w:val="1"/>
+  </w:num>
+  <w:num w:numId="4">
+    <w:abstractNumId w:val="4"/>
+  </w:num>
+  <w:num w:numId="5">
     <w:abstractNumId w:val="0"/>
+  </w:num>
+  <w:num w:numId="6">
+    <w:abstractNumId w:val="5"/>
+  </w:num>
+  <w:num w:numId="7">
+    <w:abstractNumId w:val="6"/>
   </w:num>
 </w:numbering>
 </file>
@@ -1660,6 +3286,10 @@
   <w:style w:type="paragraph" w:default="1" w:styleId="Normal">
     <w:name w:val="Normal"/>
     <w:qFormat/>
+    <w:rsid w:val="00DB4137"/>
+    <w:rPr>
+      <w:sz w:val="20"/>
+    </w:rPr>
   </w:style>
   <w:style w:type="paragraph" w:styleId="Heading1">
     <w:name w:val="heading 1"/>
@@ -1892,7 +3522,6 @@
     </w:pPr>
     <w:rPr>
       <w:rFonts w:ascii="Courier New" w:eastAsia="Times New Roman" w:hAnsi="Courier New" w:cs="Courier New"/>
-      <w:sz w:val="20"/>
       <w:szCs w:val="20"/>
       <w:lang w:eastAsia="de-CH"/>
     </w:rPr>

</xml_diff>